<commit_message>
update ke 2 laporan ulangan
</commit_message>
<xml_diff>
--- a/ULANGAN BEKERJA DENGAN GITHUB.docx
+++ b/ULANGAN BEKERJA DENGAN GITHUB.docx
@@ -2060,6 +2060,7 @@
           <w:szCs w:val="24"/>
         </w:rPr>
       </w:pPr>
+      <w:bookmarkStart w:id="0" w:name="_GoBack"/>
       <w:r>
         <w:rPr>
           <w:noProof/>
@@ -2100,6 +2101,7 @@
           </wp:inline>
         </w:drawing>
       </w:r>
+      <w:bookmarkEnd w:id="0"/>
     </w:p>
     <w:p>
       <w:pPr>
@@ -3751,8 +3753,6 @@
           <w:szCs w:val="24"/>
         </w:rPr>
       </w:pPr>
-      <w:bookmarkStart w:id="0" w:name="_GoBack"/>
-      <w:bookmarkEnd w:id="0"/>
     </w:p>
     <w:p>
       <w:pPr>
@@ -3791,6 +3791,47 @@
           <w:szCs w:val="24"/>
         </w:rPr>
       </w:pPr>
+      <w:r>
+        <w:rPr>
+          <w:noProof/>
+        </w:rPr>
+        <w:lastRenderedPageBreak/>
+        <w:drawing>
+          <wp:inline distT="0" distB="0" distL="0" distR="0" wp14:anchorId="6EE6016C" wp14:editId="33BFB9C5">
+            <wp:extent cx="5943600" cy="3212465"/>
+            <wp:effectExtent l="0" t="0" r="0" b="6985"/>
+            <wp:docPr id="32" name="Picture 32"/>
+            <wp:cNvGraphicFramePr>
+              <a:graphicFrameLocks xmlns:a="http://schemas.openxmlformats.org/drawingml/2006/main" noChangeAspect="1"/>
+            </wp:cNvGraphicFramePr>
+            <a:graphic xmlns:a="http://schemas.openxmlformats.org/drawingml/2006/main">
+              <a:graphicData uri="http://schemas.openxmlformats.org/drawingml/2006/picture">
+                <pic:pic xmlns:pic="http://schemas.openxmlformats.org/drawingml/2006/picture">
+                  <pic:nvPicPr>
+                    <pic:cNvPr id="1" name=""/>
+                    <pic:cNvPicPr/>
+                  </pic:nvPicPr>
+                  <pic:blipFill>
+                    <a:blip r:embed="rId38"/>
+                    <a:stretch>
+                      <a:fillRect/>
+                    </a:stretch>
+                  </pic:blipFill>
+                  <pic:spPr>
+                    <a:xfrm>
+                      <a:off x="0" y="0"/>
+                      <a:ext cx="5943600" cy="3212465"/>
+                    </a:xfrm>
+                    <a:prstGeom prst="rect">
+                      <a:avLst/>
+                    </a:prstGeom>
+                  </pic:spPr>
+                </pic:pic>
+              </a:graphicData>
+            </a:graphic>
+          </wp:inline>
+        </w:drawing>
+      </w:r>
     </w:p>
     <w:p>
       <w:pPr>
@@ -3885,6 +3926,117 @@
     </w:p>
     <w:p>
       <w:pPr>
+        <w:shd w:val="clear" w:color="auto" w:fill="FFE599" w:themeFill="accent4" w:themeFillTint="66"/>
+        <w:ind w:left="284"/>
+        <w:rPr>
+          <w:rFonts w:ascii="Consolas" w:hAnsi="Consolas" w:cs="Consolas"/>
+          <w:sz w:val="20"/>
+          <w:szCs w:val="20"/>
+        </w:rPr>
+      </w:pPr>
+      <w:r>
+        <w:rPr>
+          <w:rFonts w:ascii="Consolas" w:hAnsi="Consolas" w:cs="Consolas"/>
+          <w:b/>
+          <w:bCs/>
+          <w:color w:val="323130"/>
+          <w:sz w:val="20"/>
+          <w:szCs w:val="20"/>
+        </w:rPr>
+        <w:t>Git config --global user.email “</w:t>
+      </w:r>
+      <w:r>
+        <w:rPr>
+          <w:rFonts w:ascii="Consolas" w:hAnsi="Consolas" w:cs="Consolas"/>
+          <w:b/>
+          <w:bCs/>
+          <w:color w:val="FF0000"/>
+          <w:sz w:val="20"/>
+          <w:szCs w:val="20"/>
+        </w:rPr>
+        <w:t>abangmuslimtamiang@gmail.com</w:t>
+      </w:r>
+      <w:r>
+        <w:rPr>
+          <w:rFonts w:ascii="Consolas" w:hAnsi="Consolas" w:cs="Consolas"/>
+          <w:b/>
+          <w:bCs/>
+          <w:color w:val="323130"/>
+          <w:sz w:val="20"/>
+          <w:szCs w:val="20"/>
+        </w:rPr>
+        <w:t>”</w:t>
+      </w:r>
+      <w:r>
+        <w:rPr>
+          <w:rFonts w:ascii="Consolas" w:hAnsi="Consolas" w:cs="Consolas"/>
+          <w:color w:val="323130"/>
+          <w:sz w:val="20"/>
+          <w:szCs w:val="20"/>
+        </w:rPr>
+        <w:t>:</w:t>
+      </w:r>
+    </w:p>
+    <w:p>
+      <w:pPr>
+        <w:shd w:val="clear" w:color="auto" w:fill="FFE599" w:themeFill="accent4" w:themeFillTint="66"/>
+        <w:ind w:left="284"/>
+        <w:rPr>
+          <w:rFonts w:ascii="Consolas" w:hAnsi="Consolas" w:cs="Consolas"/>
+          <w:b/>
+          <w:bCs/>
+          <w:color w:val="323130"/>
+          <w:sz w:val="20"/>
+          <w:szCs w:val="20"/>
+        </w:rPr>
+      </w:pPr>
+      <w:r>
+        <w:rPr>
+          <w:rFonts w:ascii="Consolas" w:hAnsi="Consolas" w:cs="Consolas"/>
+          <w:b/>
+          <w:bCs/>
+          <w:color w:val="323130"/>
+          <w:sz w:val="20"/>
+          <w:szCs w:val="20"/>
+        </w:rPr>
+        <w:t>Git config --global user.name “</w:t>
+      </w:r>
+      <w:r>
+        <w:rPr>
+          <w:rFonts w:ascii="Consolas" w:hAnsi="Consolas" w:cs="Consolas"/>
+          <w:b/>
+          <w:bCs/>
+          <w:color w:val="FF0000"/>
+          <w:sz w:val="20"/>
+          <w:szCs w:val="20"/>
+        </w:rPr>
+        <w:t>abangmuslim</w:t>
+      </w:r>
+      <w:r>
+        <w:rPr>
+          <w:rFonts w:ascii="Consolas" w:hAnsi="Consolas" w:cs="Consolas"/>
+          <w:b/>
+          <w:bCs/>
+          <w:color w:val="323130"/>
+          <w:sz w:val="20"/>
+          <w:szCs w:val="20"/>
+        </w:rPr>
+        <w:t>”</w:t>
+      </w:r>
+      <w:r>
+        <w:rPr>
+          <w:rFonts w:ascii="Consolas" w:hAnsi="Consolas" w:cs="Consolas"/>
+          <w:b/>
+          <w:bCs/>
+          <w:color w:val="323130"/>
+          <w:sz w:val="20"/>
+          <w:szCs w:val="20"/>
+        </w:rPr>
+        <w:t>:</w:t>
+      </w:r>
+    </w:p>
+    <w:p>
+      <w:pPr>
         <w:spacing w:after="0" w:line="240" w:lineRule="auto"/>
         <w:rPr>
           <w:rFonts w:ascii="Times New Roman" w:hAnsi="Times New Roman" w:cs="Times New Roman"/>
@@ -3946,6 +4098,94 @@
           <w:szCs w:val="24"/>
         </w:rPr>
         <w:t xml:space="preserve"> global username dan global email pada git hub di terminal</w:t>
+      </w:r>
+    </w:p>
+    <w:p>
+      <w:pPr>
+        <w:shd w:val="clear" w:color="auto" w:fill="FFE599" w:themeFill="accent4" w:themeFillTint="66"/>
+        <w:ind w:left="284"/>
+        <w:rPr>
+          <w:rFonts w:ascii="Consolas" w:hAnsi="Consolas" w:cs="Consolas"/>
+          <w:sz w:val="20"/>
+          <w:szCs w:val="20"/>
+        </w:rPr>
+      </w:pPr>
+      <w:r>
+        <w:rPr>
+          <w:rFonts w:ascii="Consolas" w:hAnsi="Consolas" w:cs="Consolas"/>
+          <w:sz w:val="20"/>
+          <w:szCs w:val="20"/>
+        </w:rPr>
+        <w:t>git config --global --replace-all user.name "</w:t>
+      </w:r>
+      <w:r>
+        <w:rPr>
+          <w:rFonts w:ascii="Consolas" w:hAnsi="Consolas" w:cs="Consolas"/>
+          <w:color w:val="FF0000"/>
+          <w:sz w:val="20"/>
+          <w:szCs w:val="20"/>
+        </w:rPr>
+        <w:t>abangmuslim</w:t>
+      </w:r>
+      <w:r>
+        <w:rPr>
+          <w:rFonts w:ascii="Consolas" w:hAnsi="Consolas" w:cs="Consolas"/>
+          <w:sz w:val="20"/>
+          <w:szCs w:val="20"/>
+        </w:rPr>
+        <w:t>"</w:t>
+      </w:r>
+    </w:p>
+    <w:p>
+      <w:pPr>
+        <w:shd w:val="clear" w:color="auto" w:fill="FFE599" w:themeFill="accent4" w:themeFillTint="66"/>
+        <w:ind w:left="284"/>
+        <w:rPr>
+          <w:rFonts w:ascii="Consolas" w:hAnsi="Consolas" w:cs="Consolas"/>
+          <w:sz w:val="20"/>
+          <w:szCs w:val="20"/>
+        </w:rPr>
+      </w:pPr>
+      <w:r>
+        <w:rPr>
+          <w:rFonts w:ascii="Consolas" w:hAnsi="Consolas" w:cs="Consolas"/>
+          <w:sz w:val="20"/>
+          <w:szCs w:val="20"/>
+        </w:rPr>
+        <w:t>git config --global --replace-all user.</w:t>
+      </w:r>
+      <w:r>
+        <w:rPr>
+          <w:rFonts w:ascii="Consolas" w:hAnsi="Consolas" w:cs="Consolas"/>
+          <w:sz w:val="20"/>
+          <w:szCs w:val="20"/>
+        </w:rPr>
+        <w:t>e</w:t>
+      </w:r>
+      <w:r>
+        <w:rPr>
+          <w:rFonts w:ascii="Consolas" w:hAnsi="Consolas" w:cs="Consolas"/>
+          <w:sz w:val="20"/>
+          <w:szCs w:val="20"/>
+        </w:rPr>
+        <w:t>mail "</w:t>
+      </w:r>
+      <w:r>
+        <w:rPr>
+          <w:rFonts w:ascii="Consolas" w:hAnsi="Consolas" w:cs="Consolas"/>
+          <w:color w:val="FF0000"/>
+          <w:sz w:val="20"/>
+          <w:szCs w:val="20"/>
+        </w:rPr>
+        <w:t>abangmuslimtamiang@gmail.com</w:t>
+      </w:r>
+      <w:r>
+        <w:rPr>
+          <w:rFonts w:ascii="Consolas" w:hAnsi="Consolas" w:cs="Consolas"/>
+          <w:sz w:val="20"/>
+          <w:szCs w:val="20"/>
+        </w:rPr>
+        <w:t>"</w:t>
       </w:r>
     </w:p>
     <w:p>
@@ -4128,16 +4368,183 @@
           <w:szCs w:val="24"/>
         </w:rPr>
       </w:pPr>
-    </w:p>
-    <w:p>
-      <w:pPr>
-        <w:spacing w:after="0" w:line="240" w:lineRule="auto"/>
-        <w:rPr>
-          <w:rFonts w:ascii="Times New Roman" w:hAnsi="Times New Roman" w:cs="Times New Roman"/>
-          <w:sz w:val="24"/>
-          <w:szCs w:val="24"/>
-        </w:rPr>
-      </w:pPr>
+      <w:r>
+        <w:rPr>
+          <w:noProof/>
+        </w:rPr>
+        <w:drawing>
+          <wp:inline distT="0" distB="0" distL="0" distR="0" wp14:anchorId="5069DDD1" wp14:editId="34194277">
+            <wp:extent cx="5943600" cy="4457700"/>
+            <wp:effectExtent l="0" t="0" r="0" b="0"/>
+            <wp:docPr id="33" name="Picture 33"/>
+            <wp:cNvGraphicFramePr>
+              <a:graphicFrameLocks xmlns:a="http://schemas.openxmlformats.org/drawingml/2006/main" noChangeAspect="1"/>
+            </wp:cNvGraphicFramePr>
+            <a:graphic xmlns:a="http://schemas.openxmlformats.org/drawingml/2006/main">
+              <a:graphicData uri="http://schemas.openxmlformats.org/drawingml/2006/picture">
+                <pic:pic xmlns:pic="http://schemas.openxmlformats.org/drawingml/2006/picture">
+                  <pic:nvPicPr>
+                    <pic:cNvPr id="1" name=""/>
+                    <pic:cNvPicPr/>
+                  </pic:nvPicPr>
+                  <pic:blipFill>
+                    <a:blip r:embed="rId39"/>
+                    <a:stretch>
+                      <a:fillRect/>
+                    </a:stretch>
+                  </pic:blipFill>
+                  <pic:spPr>
+                    <a:xfrm>
+                      <a:off x="0" y="0"/>
+                      <a:ext cx="5943600" cy="4457700"/>
+                    </a:xfrm>
+                    <a:prstGeom prst="rect">
+                      <a:avLst/>
+                    </a:prstGeom>
+                  </pic:spPr>
+                </pic:pic>
+              </a:graphicData>
+            </a:graphic>
+          </wp:inline>
+        </w:drawing>
+      </w:r>
+    </w:p>
+    <w:p>
+      <w:pPr>
+        <w:spacing w:after="0" w:line="240" w:lineRule="auto"/>
+        <w:rPr>
+          <w:rFonts w:ascii="Times New Roman" w:hAnsi="Times New Roman" w:cs="Times New Roman"/>
+          <w:sz w:val="24"/>
+          <w:szCs w:val="24"/>
+        </w:rPr>
+      </w:pPr>
+    </w:p>
+    <w:p>
+      <w:pPr>
+        <w:spacing w:after="0" w:line="240" w:lineRule="auto"/>
+        <w:rPr>
+          <w:rFonts w:ascii="Times New Roman" w:hAnsi="Times New Roman" w:cs="Times New Roman"/>
+          <w:sz w:val="24"/>
+          <w:szCs w:val="24"/>
+        </w:rPr>
+      </w:pPr>
+      <w:r>
+        <w:rPr>
+          <w:rFonts w:ascii="Times New Roman" w:hAnsi="Times New Roman" w:cs="Times New Roman"/>
+          <w:sz w:val="24"/>
+          <w:szCs w:val="24"/>
+        </w:rPr>
+        <w:t xml:space="preserve">git clone </w:t>
+      </w:r>
+      <w:r>
+        <w:rPr>
+          <w:rFonts w:ascii="Times New Roman" w:hAnsi="Times New Roman" w:cs="Times New Roman"/>
+          <w:sz w:val="24"/>
+          <w:szCs w:val="24"/>
+        </w:rPr>
+        <w:t>https://github.com/abangmuslim/UlanganDenganVSCode.git</w:t>
+      </w:r>
+    </w:p>
+    <w:p>
+      <w:pPr>
+        <w:spacing w:after="0" w:line="240" w:lineRule="auto"/>
+        <w:rPr>
+          <w:rFonts w:ascii="Times New Roman" w:hAnsi="Times New Roman" w:cs="Times New Roman"/>
+          <w:sz w:val="24"/>
+          <w:szCs w:val="24"/>
+        </w:rPr>
+      </w:pPr>
+      <w:r>
+        <w:rPr>
+          <w:noProof/>
+        </w:rPr>
+        <w:drawing>
+          <wp:inline distT="0" distB="0" distL="0" distR="0" wp14:anchorId="0E717FF5" wp14:editId="3D957503">
+            <wp:extent cx="5943600" cy="1767840"/>
+            <wp:effectExtent l="0" t="0" r="0" b="3810"/>
+            <wp:docPr id="34" name="Picture 34"/>
+            <wp:cNvGraphicFramePr>
+              <a:graphicFrameLocks xmlns:a="http://schemas.openxmlformats.org/drawingml/2006/main" noChangeAspect="1"/>
+            </wp:cNvGraphicFramePr>
+            <a:graphic xmlns:a="http://schemas.openxmlformats.org/drawingml/2006/main">
+              <a:graphicData uri="http://schemas.openxmlformats.org/drawingml/2006/picture">
+                <pic:pic xmlns:pic="http://schemas.openxmlformats.org/drawingml/2006/picture">
+                  <pic:nvPicPr>
+                    <pic:cNvPr id="1" name=""/>
+                    <pic:cNvPicPr/>
+                  </pic:nvPicPr>
+                  <pic:blipFill>
+                    <a:blip r:embed="rId40"/>
+                    <a:stretch>
+                      <a:fillRect/>
+                    </a:stretch>
+                  </pic:blipFill>
+                  <pic:spPr>
+                    <a:xfrm>
+                      <a:off x="0" y="0"/>
+                      <a:ext cx="5943600" cy="1767840"/>
+                    </a:xfrm>
+                    <a:prstGeom prst="rect">
+                      <a:avLst/>
+                    </a:prstGeom>
+                  </pic:spPr>
+                </pic:pic>
+              </a:graphicData>
+            </a:graphic>
+          </wp:inline>
+        </w:drawing>
+      </w:r>
+    </w:p>
+    <w:p>
+      <w:pPr>
+        <w:spacing w:after="0" w:line="240" w:lineRule="auto"/>
+        <w:rPr>
+          <w:rFonts w:ascii="Times New Roman" w:hAnsi="Times New Roman" w:cs="Times New Roman"/>
+          <w:sz w:val="24"/>
+          <w:szCs w:val="24"/>
+        </w:rPr>
+      </w:pPr>
+      <w:r>
+        <w:rPr>
+          <w:noProof/>
+        </w:rPr>
+        <w:lastRenderedPageBreak/>
+        <w:drawing>
+          <wp:inline distT="0" distB="0" distL="0" distR="0" wp14:anchorId="29F2B61E" wp14:editId="4DF3BA15">
+            <wp:extent cx="5943600" cy="3477260"/>
+            <wp:effectExtent l="0" t="0" r="0" b="8890"/>
+            <wp:docPr id="35" name="Picture 35"/>
+            <wp:cNvGraphicFramePr>
+              <a:graphicFrameLocks xmlns:a="http://schemas.openxmlformats.org/drawingml/2006/main" noChangeAspect="1"/>
+            </wp:cNvGraphicFramePr>
+            <a:graphic xmlns:a="http://schemas.openxmlformats.org/drawingml/2006/main">
+              <a:graphicData uri="http://schemas.openxmlformats.org/drawingml/2006/picture">
+                <pic:pic xmlns:pic="http://schemas.openxmlformats.org/drawingml/2006/picture">
+                  <pic:nvPicPr>
+                    <pic:cNvPr id="1" name=""/>
+                    <pic:cNvPicPr/>
+                  </pic:nvPicPr>
+                  <pic:blipFill>
+                    <a:blip r:embed="rId41"/>
+                    <a:stretch>
+                      <a:fillRect/>
+                    </a:stretch>
+                  </pic:blipFill>
+                  <pic:spPr>
+                    <a:xfrm>
+                      <a:off x="0" y="0"/>
+                      <a:ext cx="5943600" cy="3477260"/>
+                    </a:xfrm>
+                    <a:prstGeom prst="rect">
+                      <a:avLst/>
+                    </a:prstGeom>
+                  </pic:spPr>
+                </pic:pic>
+              </a:graphicData>
+            </a:graphic>
+          </wp:inline>
+        </w:drawing>
+      </w:r>
     </w:p>
     <w:sectPr>
       <w:pgSz w:w="12240" w:h="15840"/>
@@ -4208,7 +4615,7 @@
           <w:rPr>
             <w:noProof/>
           </w:rPr>
-          <w:t>18</w:t>
+          <w:t>2</w:t>
         </w:r>
         <w:r>
           <w:rPr>

</xml_diff>

<commit_message>
update untuk soal setingan global
</commit_message>
<xml_diff>
--- a/ULANGAN BEKERJA DENGAN GITHUB.docx
+++ b/ULANGAN BEKERJA DENGAN GITHUB.docx
@@ -865,279 +865,15 @@
           <w:szCs w:val="24"/>
         </w:rPr>
       </w:pPr>
-    </w:p>
-    <w:p>
-      <w:pPr>
-        <w:spacing w:after="0" w:line="240" w:lineRule="auto"/>
-        <w:ind w:left="284"/>
-        <w:rPr>
-          <w:rFonts w:ascii="Times New Roman" w:hAnsi="Times New Roman" w:cs="Times New Roman"/>
-          <w:sz w:val="24"/>
-          <w:szCs w:val="24"/>
-        </w:rPr>
-      </w:pPr>
-    </w:p>
-    <w:p>
-      <w:pPr>
-        <w:rPr>
-          <w:rFonts w:ascii="Times New Roman" w:hAnsi="Times New Roman" w:cs="Times New Roman"/>
-          <w:b/>
-          <w:sz w:val="24"/>
-          <w:szCs w:val="24"/>
-        </w:rPr>
-      </w:pPr>
-      <w:r>
-        <w:rPr>
-          <w:rFonts w:ascii="Times New Roman" w:hAnsi="Times New Roman" w:cs="Times New Roman"/>
-          <w:b/>
-          <w:sz w:val="24"/>
-          <w:szCs w:val="24"/>
-        </w:rPr>
-        <w:br w:type="page"/>
-      </w:r>
-    </w:p>
-    <w:p>
-      <w:pPr>
-        <w:pStyle w:val="ListParagraph"/>
-        <w:numPr>
-          <w:ilvl w:val="0"/>
-          <w:numId w:val="2"/>
-        </w:numPr>
-        <w:spacing w:after="0" w:line="240" w:lineRule="auto"/>
-        <w:ind w:left="284" w:hanging="284"/>
-        <w:rPr>
-          <w:rFonts w:ascii="Times New Roman" w:hAnsi="Times New Roman" w:cs="Times New Roman"/>
-          <w:b/>
-          <w:sz w:val="24"/>
-          <w:szCs w:val="24"/>
-        </w:rPr>
-      </w:pPr>
-      <w:r>
-        <w:rPr>
-          <w:rFonts w:ascii="Times New Roman" w:hAnsi="Times New Roman" w:cs="Times New Roman"/>
-          <w:b/>
-          <w:sz w:val="24"/>
-          <w:szCs w:val="24"/>
-        </w:rPr>
-        <w:lastRenderedPageBreak/>
-        <w:t>COMMIT</w:t>
-      </w:r>
-      <w:r>
-        <w:rPr>
-          <w:rFonts w:ascii="Times New Roman" w:hAnsi="Times New Roman" w:cs="Times New Roman"/>
-          <w:b/>
-          <w:sz w:val="24"/>
-          <w:szCs w:val="24"/>
-        </w:rPr>
-        <w:t xml:space="preserve"> &amp; PUSH</w:t>
-      </w:r>
-    </w:p>
-    <w:p>
-      <w:pPr>
-        <w:spacing w:after="0" w:line="240" w:lineRule="auto"/>
-        <w:rPr>
-          <w:rFonts w:ascii="Times New Roman" w:hAnsi="Times New Roman" w:cs="Times New Roman"/>
-          <w:sz w:val="24"/>
-          <w:szCs w:val="24"/>
-        </w:rPr>
-      </w:pPr>
-    </w:p>
-    <w:p>
-      <w:pPr>
-        <w:pStyle w:val="ListParagraph"/>
-        <w:numPr>
-          <w:ilvl w:val="0"/>
-          <w:numId w:val="3"/>
-        </w:numPr>
-        <w:spacing w:after="0" w:line="240" w:lineRule="auto"/>
-        <w:ind w:left="567" w:hanging="283"/>
-        <w:rPr>
-          <w:rFonts w:ascii="Times New Roman" w:hAnsi="Times New Roman" w:cs="Times New Roman"/>
-          <w:b/>
-          <w:sz w:val="24"/>
-          <w:szCs w:val="24"/>
-        </w:rPr>
-      </w:pPr>
-      <w:r>
-        <w:rPr>
-          <w:rFonts w:ascii="Times New Roman" w:hAnsi="Times New Roman" w:cs="Times New Roman"/>
-          <w:b/>
-          <w:sz w:val="24"/>
-          <w:szCs w:val="24"/>
-        </w:rPr>
-        <w:t>Dengan Power S</w:t>
-      </w:r>
-      <w:r>
-        <w:rPr>
-          <w:rFonts w:ascii="Times New Roman" w:hAnsi="Times New Roman" w:cs="Times New Roman"/>
-          <w:b/>
-          <w:sz w:val="24"/>
-          <w:szCs w:val="24"/>
-        </w:rPr>
-        <w:t>hell/</w:t>
-      </w:r>
-      <w:r>
-        <w:rPr>
-          <w:rFonts w:ascii="Times New Roman" w:hAnsi="Times New Roman" w:cs="Times New Roman"/>
-          <w:b/>
-          <w:sz w:val="24"/>
-          <w:szCs w:val="24"/>
-        </w:rPr>
-        <w:t>T</w:t>
-      </w:r>
-      <w:r>
-        <w:rPr>
-          <w:rFonts w:ascii="Times New Roman" w:hAnsi="Times New Roman" w:cs="Times New Roman"/>
-          <w:b/>
-          <w:sz w:val="24"/>
-          <w:szCs w:val="24"/>
-        </w:rPr>
-        <w:t>erminal</w:t>
-      </w:r>
-    </w:p>
-    <w:p>
-      <w:pPr>
-        <w:spacing w:after="0" w:line="240" w:lineRule="auto"/>
-        <w:ind w:left="567"/>
-        <w:rPr>
-          <w:rFonts w:ascii="Times New Roman" w:hAnsi="Times New Roman" w:cs="Times New Roman"/>
-          <w:sz w:val="24"/>
-          <w:szCs w:val="24"/>
-        </w:rPr>
-      </w:pPr>
-    </w:p>
-    <w:p>
-      <w:pPr>
-        <w:spacing w:after="0" w:line="240" w:lineRule="auto"/>
-        <w:ind w:left="567"/>
-        <w:rPr>
-          <w:rFonts w:ascii="Times New Roman" w:hAnsi="Times New Roman" w:cs="Times New Roman"/>
-          <w:sz w:val="24"/>
-          <w:szCs w:val="24"/>
-        </w:rPr>
-      </w:pPr>
-      <w:r>
-        <w:rPr>
-          <w:rFonts w:ascii="Times New Roman" w:hAnsi="Times New Roman" w:cs="Times New Roman"/>
-          <w:sz w:val="24"/>
-          <w:szCs w:val="24"/>
-        </w:rPr>
-        <w:t xml:space="preserve">Membuat folder </w:t>
-      </w:r>
-      <w:r>
-        <w:rPr>
-          <w:rFonts w:ascii="Times New Roman" w:hAnsi="Times New Roman" w:cs="Times New Roman"/>
-          <w:sz w:val="24"/>
-          <w:szCs w:val="24"/>
-        </w:rPr>
-        <w:t xml:space="preserve">di windows </w:t>
-      </w:r>
-      <w:r>
-        <w:rPr>
-          <w:rFonts w:ascii="Times New Roman" w:hAnsi="Times New Roman" w:cs="Times New Roman"/>
-          <w:sz w:val="24"/>
-          <w:szCs w:val="24"/>
-        </w:rPr>
-        <w:t>explorer</w:t>
-      </w:r>
-      <w:r>
-        <w:rPr>
-          <w:rFonts w:ascii="Times New Roman" w:hAnsi="Times New Roman" w:cs="Times New Roman"/>
-          <w:sz w:val="24"/>
-          <w:szCs w:val="24"/>
-        </w:rPr>
-        <w:t xml:space="preserve"> dengan directory sebagai berikut:</w:t>
-      </w:r>
-    </w:p>
-    <w:p>
-      <w:pPr>
-        <w:spacing w:after="0" w:line="240" w:lineRule="auto"/>
-        <w:ind w:left="567"/>
-        <w:rPr>
-          <w:rFonts w:ascii="Times New Roman" w:hAnsi="Times New Roman" w:cs="Times New Roman"/>
-          <w:sz w:val="24"/>
-          <w:szCs w:val="24"/>
-        </w:rPr>
-      </w:pPr>
-      <w:r>
-        <w:rPr>
-          <w:rFonts w:ascii="Times New Roman" w:hAnsi="Times New Roman" w:cs="Times New Roman"/>
-          <w:sz w:val="24"/>
-          <w:szCs w:val="24"/>
-        </w:rPr>
-        <w:t>D:\</w:t>
-      </w:r>
-      <w:r>
-        <w:rPr>
-          <w:rFonts w:ascii="Times New Roman" w:hAnsi="Times New Roman" w:cs="Times New Roman"/>
-          <w:sz w:val="24"/>
-          <w:szCs w:val="24"/>
-        </w:rPr>
-        <w:t>NAMASISWA</w:t>
-      </w:r>
-      <w:r>
-        <w:rPr>
-          <w:rFonts w:ascii="Times New Roman" w:hAnsi="Times New Roman" w:cs="Times New Roman"/>
-          <w:sz w:val="24"/>
-          <w:szCs w:val="24"/>
-        </w:rPr>
-        <w:t xml:space="preserve"> </w:t>
-      </w:r>
-      <w:r>
-        <w:rPr>
-          <w:rFonts w:ascii="Times New Roman" w:hAnsi="Times New Roman" w:cs="Times New Roman"/>
-          <w:sz w:val="24"/>
-          <w:szCs w:val="24"/>
-        </w:rPr>
-        <w:t>\PENILAIAN\KETERAMPILAN</w:t>
-      </w:r>
-      <w:r>
-        <w:rPr>
-          <w:rFonts w:ascii="Times New Roman" w:hAnsi="Times New Roman" w:cs="Times New Roman"/>
-          <w:sz w:val="24"/>
-          <w:szCs w:val="24"/>
-        </w:rPr>
-        <w:t xml:space="preserve"> \GANJIL\1 GIT GITHUB\ULANGAN</w:t>
-      </w:r>
-      <w:r>
-        <w:rPr>
-          <w:rFonts w:ascii="Times New Roman" w:hAnsi="Times New Roman" w:cs="Times New Roman"/>
-          <w:sz w:val="24"/>
-          <w:szCs w:val="24"/>
-        </w:rPr>
-        <w:t>\TERMINAL</w:t>
-      </w:r>
-    </w:p>
-    <w:p>
-      <w:pPr>
-        <w:spacing w:after="0" w:line="240" w:lineRule="auto"/>
-        <w:ind w:left="567"/>
-        <w:rPr>
-          <w:rFonts w:ascii="Times New Roman" w:hAnsi="Times New Roman" w:cs="Times New Roman"/>
-          <w:sz w:val="24"/>
-          <w:szCs w:val="24"/>
-        </w:rPr>
-      </w:pPr>
-    </w:p>
-    <w:p>
-      <w:pPr>
-        <w:spacing w:after="0" w:line="240" w:lineRule="auto"/>
-        <w:ind w:left="567"/>
-        <w:rPr>
-          <w:rFonts w:ascii="Times New Roman" w:hAnsi="Times New Roman" w:cs="Times New Roman"/>
-          <w:sz w:val="24"/>
-          <w:szCs w:val="24"/>
-        </w:rPr>
-      </w:pPr>
       <w:r>
         <w:rPr>
           <w:noProof/>
         </w:rPr>
         <w:drawing>
-          <wp:inline distT="0" distB="0" distL="0" distR="0" wp14:anchorId="45F6403C" wp14:editId="3DB1748F">
-            <wp:extent cx="5943600" cy="3569335"/>
+          <wp:inline distT="0" distB="0" distL="0" distR="0" wp14:anchorId="0091198C" wp14:editId="7584007C">
+            <wp:extent cx="5943600" cy="4039870"/>
             <wp:effectExtent l="0" t="0" r="0" b="0"/>
-            <wp:docPr id="3" name="Picture 3"/>
+            <wp:docPr id="36" name="Picture 36"/>
             <wp:cNvGraphicFramePr>
               <a:graphicFrameLocks xmlns:a="http://schemas.openxmlformats.org/drawingml/2006/main" noChangeAspect="1"/>
             </wp:cNvGraphicFramePr>
@@ -1157,7 +893,7 @@
                   <pic:spPr>
                     <a:xfrm>
                       <a:off x="0" y="0"/>
-                      <a:ext cx="5943600" cy="3569335"/>
+                      <a:ext cx="5943600" cy="4039870"/>
                     </a:xfrm>
                     <a:prstGeom prst="rect">
                       <a:avLst/>
@@ -1169,44 +905,261 @@
           </wp:inline>
         </w:drawing>
       </w:r>
-    </w:p>
-    <w:p>
-      <w:pPr>
-        <w:spacing w:after="0" w:line="240" w:lineRule="auto"/>
-        <w:ind w:left="567"/>
-        <w:rPr>
-          <w:rFonts w:ascii="Times New Roman" w:hAnsi="Times New Roman" w:cs="Times New Roman"/>
-          <w:sz w:val="24"/>
-          <w:szCs w:val="24"/>
-        </w:rPr>
-      </w:pPr>
-    </w:p>
-    <w:p>
-      <w:pPr>
-        <w:spacing w:after="0" w:line="240" w:lineRule="auto"/>
-        <w:ind w:left="567"/>
-        <w:rPr>
-          <w:rFonts w:ascii="Times New Roman" w:hAnsi="Times New Roman" w:cs="Times New Roman"/>
-          <w:sz w:val="24"/>
-          <w:szCs w:val="24"/>
-        </w:rPr>
-      </w:pPr>
-      <w:r>
-        <w:rPr>
-          <w:rFonts w:ascii="Times New Roman" w:hAnsi="Times New Roman" w:cs="Times New Roman"/>
-          <w:sz w:val="24"/>
-          <w:szCs w:val="24"/>
-        </w:rPr>
-        <w:t xml:space="preserve">Membuka </w:t>
-      </w:r>
-      <w:r>
-        <w:rPr>
-          <w:rFonts w:ascii="Times New Roman" w:hAnsi="Times New Roman" w:cs="Times New Roman"/>
-          <w:sz w:val="24"/>
-          <w:szCs w:val="24"/>
-        </w:rPr>
-        <w:t>folder ybs dengan terminal</w:t>
-      </w:r>
+      <w:bookmarkStart w:id="0" w:name="_GoBack"/>
+      <w:bookmarkEnd w:id="0"/>
+    </w:p>
+    <w:p>
+      <w:pPr>
+        <w:spacing w:after="0" w:line="240" w:lineRule="auto"/>
+        <w:ind w:left="284"/>
+        <w:rPr>
+          <w:rFonts w:ascii="Times New Roman" w:hAnsi="Times New Roman" w:cs="Times New Roman"/>
+          <w:sz w:val="24"/>
+          <w:szCs w:val="24"/>
+        </w:rPr>
+      </w:pPr>
+    </w:p>
+    <w:p>
+      <w:pPr>
+        <w:rPr>
+          <w:rFonts w:ascii="Times New Roman" w:hAnsi="Times New Roman" w:cs="Times New Roman"/>
+          <w:b/>
+          <w:sz w:val="24"/>
+          <w:szCs w:val="24"/>
+        </w:rPr>
+      </w:pPr>
+      <w:r>
+        <w:rPr>
+          <w:rFonts w:ascii="Times New Roman" w:hAnsi="Times New Roman" w:cs="Times New Roman"/>
+          <w:b/>
+          <w:sz w:val="24"/>
+          <w:szCs w:val="24"/>
+        </w:rPr>
+        <w:br w:type="page"/>
+      </w:r>
+    </w:p>
+    <w:p>
+      <w:pPr>
+        <w:pStyle w:val="ListParagraph"/>
+        <w:numPr>
+          <w:ilvl w:val="0"/>
+          <w:numId w:val="2"/>
+        </w:numPr>
+        <w:spacing w:after="0" w:line="240" w:lineRule="auto"/>
+        <w:ind w:left="284" w:hanging="284"/>
+        <w:rPr>
+          <w:rFonts w:ascii="Times New Roman" w:hAnsi="Times New Roman" w:cs="Times New Roman"/>
+          <w:b/>
+          <w:sz w:val="24"/>
+          <w:szCs w:val="24"/>
+        </w:rPr>
+      </w:pPr>
+      <w:r>
+        <w:rPr>
+          <w:rFonts w:ascii="Times New Roman" w:hAnsi="Times New Roman" w:cs="Times New Roman"/>
+          <w:b/>
+          <w:sz w:val="24"/>
+          <w:szCs w:val="24"/>
+        </w:rPr>
+        <w:lastRenderedPageBreak/>
+        <w:t>COMMIT</w:t>
+      </w:r>
+      <w:r>
+        <w:rPr>
+          <w:rFonts w:ascii="Times New Roman" w:hAnsi="Times New Roman" w:cs="Times New Roman"/>
+          <w:b/>
+          <w:sz w:val="24"/>
+          <w:szCs w:val="24"/>
+        </w:rPr>
+        <w:t xml:space="preserve"> &amp; PUSH</w:t>
+      </w:r>
+    </w:p>
+    <w:p>
+      <w:pPr>
+        <w:spacing w:after="0" w:line="240" w:lineRule="auto"/>
+        <w:rPr>
+          <w:rFonts w:ascii="Times New Roman" w:hAnsi="Times New Roman" w:cs="Times New Roman"/>
+          <w:sz w:val="24"/>
+          <w:szCs w:val="24"/>
+        </w:rPr>
+      </w:pPr>
+    </w:p>
+    <w:p>
+      <w:pPr>
+        <w:pStyle w:val="ListParagraph"/>
+        <w:numPr>
+          <w:ilvl w:val="0"/>
+          <w:numId w:val="3"/>
+        </w:numPr>
+        <w:spacing w:after="0" w:line="240" w:lineRule="auto"/>
+        <w:ind w:left="567" w:hanging="283"/>
+        <w:rPr>
+          <w:rFonts w:ascii="Times New Roman" w:hAnsi="Times New Roman" w:cs="Times New Roman"/>
+          <w:b/>
+          <w:sz w:val="24"/>
+          <w:szCs w:val="24"/>
+        </w:rPr>
+      </w:pPr>
+      <w:r>
+        <w:rPr>
+          <w:rFonts w:ascii="Times New Roman" w:hAnsi="Times New Roman" w:cs="Times New Roman"/>
+          <w:b/>
+          <w:sz w:val="24"/>
+          <w:szCs w:val="24"/>
+        </w:rPr>
+        <w:t>Dengan Power S</w:t>
+      </w:r>
+      <w:r>
+        <w:rPr>
+          <w:rFonts w:ascii="Times New Roman" w:hAnsi="Times New Roman" w:cs="Times New Roman"/>
+          <w:b/>
+          <w:sz w:val="24"/>
+          <w:szCs w:val="24"/>
+        </w:rPr>
+        <w:t>hell/</w:t>
+      </w:r>
+      <w:r>
+        <w:rPr>
+          <w:rFonts w:ascii="Times New Roman" w:hAnsi="Times New Roman" w:cs="Times New Roman"/>
+          <w:b/>
+          <w:sz w:val="24"/>
+          <w:szCs w:val="24"/>
+        </w:rPr>
+        <w:t>T</w:t>
+      </w:r>
+      <w:r>
+        <w:rPr>
+          <w:rFonts w:ascii="Times New Roman" w:hAnsi="Times New Roman" w:cs="Times New Roman"/>
+          <w:b/>
+          <w:sz w:val="24"/>
+          <w:szCs w:val="24"/>
+        </w:rPr>
+        <w:t>erminal</w:t>
+      </w:r>
+    </w:p>
+    <w:p>
+      <w:pPr>
+        <w:spacing w:after="0" w:line="240" w:lineRule="auto"/>
+        <w:ind w:left="567"/>
+        <w:rPr>
+          <w:rFonts w:ascii="Times New Roman" w:hAnsi="Times New Roman" w:cs="Times New Roman"/>
+          <w:sz w:val="24"/>
+          <w:szCs w:val="24"/>
+        </w:rPr>
+      </w:pPr>
+    </w:p>
+    <w:p>
+      <w:pPr>
+        <w:spacing w:after="0" w:line="240" w:lineRule="auto"/>
+        <w:ind w:left="567"/>
+        <w:rPr>
+          <w:rFonts w:ascii="Times New Roman" w:hAnsi="Times New Roman" w:cs="Times New Roman"/>
+          <w:sz w:val="24"/>
+          <w:szCs w:val="24"/>
+        </w:rPr>
+      </w:pPr>
+      <w:r>
+        <w:rPr>
+          <w:rFonts w:ascii="Times New Roman" w:hAnsi="Times New Roman" w:cs="Times New Roman"/>
+          <w:sz w:val="24"/>
+          <w:szCs w:val="24"/>
+        </w:rPr>
+        <w:t xml:space="preserve">Membuat folder </w:t>
+      </w:r>
+      <w:r>
+        <w:rPr>
+          <w:rFonts w:ascii="Times New Roman" w:hAnsi="Times New Roman" w:cs="Times New Roman"/>
+          <w:sz w:val="24"/>
+          <w:szCs w:val="24"/>
+        </w:rPr>
+        <w:t xml:space="preserve">di windows </w:t>
+      </w:r>
+      <w:r>
+        <w:rPr>
+          <w:rFonts w:ascii="Times New Roman" w:hAnsi="Times New Roman" w:cs="Times New Roman"/>
+          <w:sz w:val="24"/>
+          <w:szCs w:val="24"/>
+        </w:rPr>
+        <w:t>explorer</w:t>
+      </w:r>
+      <w:r>
+        <w:rPr>
+          <w:rFonts w:ascii="Times New Roman" w:hAnsi="Times New Roman" w:cs="Times New Roman"/>
+          <w:sz w:val="24"/>
+          <w:szCs w:val="24"/>
+        </w:rPr>
+        <w:t xml:space="preserve"> dengan directory sebagai berikut:</w:t>
+      </w:r>
+    </w:p>
+    <w:p>
+      <w:pPr>
+        <w:spacing w:after="0" w:line="240" w:lineRule="auto"/>
+        <w:ind w:left="567"/>
+        <w:rPr>
+          <w:rFonts w:ascii="Times New Roman" w:hAnsi="Times New Roman" w:cs="Times New Roman"/>
+          <w:sz w:val="24"/>
+          <w:szCs w:val="24"/>
+        </w:rPr>
+      </w:pPr>
+      <w:r>
+        <w:rPr>
+          <w:rFonts w:ascii="Times New Roman" w:hAnsi="Times New Roman" w:cs="Times New Roman"/>
+          <w:sz w:val="24"/>
+          <w:szCs w:val="24"/>
+        </w:rPr>
+        <w:t>D:\</w:t>
+      </w:r>
+      <w:r>
+        <w:rPr>
+          <w:rFonts w:ascii="Times New Roman" w:hAnsi="Times New Roman" w:cs="Times New Roman"/>
+          <w:sz w:val="24"/>
+          <w:szCs w:val="24"/>
+        </w:rPr>
+        <w:t>NAMASISWA</w:t>
+      </w:r>
+      <w:r>
+        <w:rPr>
+          <w:rFonts w:ascii="Times New Roman" w:hAnsi="Times New Roman" w:cs="Times New Roman"/>
+          <w:sz w:val="24"/>
+          <w:szCs w:val="24"/>
+        </w:rPr>
+        <w:t xml:space="preserve"> </w:t>
+      </w:r>
+      <w:r>
+        <w:rPr>
+          <w:rFonts w:ascii="Times New Roman" w:hAnsi="Times New Roman" w:cs="Times New Roman"/>
+          <w:sz w:val="24"/>
+          <w:szCs w:val="24"/>
+        </w:rPr>
+        <w:t>\PENILAIAN\KETERAMPILAN</w:t>
+      </w:r>
+      <w:r>
+        <w:rPr>
+          <w:rFonts w:ascii="Times New Roman" w:hAnsi="Times New Roman" w:cs="Times New Roman"/>
+          <w:sz w:val="24"/>
+          <w:szCs w:val="24"/>
+        </w:rPr>
+        <w:t xml:space="preserve"> \GANJIL\1 GIT GITHUB\ULANGAN</w:t>
+      </w:r>
+      <w:r>
+        <w:rPr>
+          <w:rFonts w:ascii="Times New Roman" w:hAnsi="Times New Roman" w:cs="Times New Roman"/>
+          <w:sz w:val="24"/>
+          <w:szCs w:val="24"/>
+        </w:rPr>
+        <w:t>\TERMINAL</w:t>
+      </w:r>
+    </w:p>
+    <w:p>
+      <w:pPr>
+        <w:spacing w:after="0" w:line="240" w:lineRule="auto"/>
+        <w:ind w:left="567"/>
+        <w:rPr>
+          <w:rFonts w:ascii="Times New Roman" w:hAnsi="Times New Roman" w:cs="Times New Roman"/>
+          <w:sz w:val="24"/>
+          <w:szCs w:val="24"/>
+        </w:rPr>
+      </w:pPr>
     </w:p>
     <w:p>
       <w:pPr>
@@ -1222,12 +1175,11 @@
         <w:rPr>
           <w:noProof/>
         </w:rPr>
-        <w:lastRenderedPageBreak/>
         <w:drawing>
-          <wp:inline distT="0" distB="0" distL="0" distR="0" wp14:anchorId="2C87A018" wp14:editId="3318774A">
-            <wp:extent cx="5943600" cy="3441700"/>
-            <wp:effectExtent l="0" t="0" r="0" b="6350"/>
-            <wp:docPr id="4" name="Picture 4"/>
+          <wp:inline distT="0" distB="0" distL="0" distR="0" wp14:anchorId="45F6403C" wp14:editId="3DB1748F">
+            <wp:extent cx="5943600" cy="3569335"/>
+            <wp:effectExtent l="0" t="0" r="0" b="0"/>
+            <wp:docPr id="3" name="Picture 3"/>
             <wp:cNvGraphicFramePr>
               <a:graphicFrameLocks xmlns:a="http://schemas.openxmlformats.org/drawingml/2006/main" noChangeAspect="1"/>
             </wp:cNvGraphicFramePr>
@@ -1247,7 +1199,7 @@
                   <pic:spPr>
                     <a:xfrm>
                       <a:off x="0" y="0"/>
-                      <a:ext cx="5943600" cy="3441700"/>
+                      <a:ext cx="5943600" cy="3569335"/>
                     </a:xfrm>
                     <a:prstGeom prst="rect">
                       <a:avLst/>
@@ -1287,7 +1239,15 @@
           <w:sz w:val="24"/>
           <w:szCs w:val="24"/>
         </w:rPr>
-        <w:t>Letakkan sebuah file Ms Word di folder tsb</w:t>
+        <w:t xml:space="preserve">Membuka </w:t>
+      </w:r>
+      <w:r>
+        <w:rPr>
+          <w:rFonts w:ascii="Times New Roman" w:hAnsi="Times New Roman" w:cs="Times New Roman"/>
+          <w:sz w:val="24"/>
+          <w:szCs w:val="24"/>
+        </w:rPr>
+        <w:t>folder ybs dengan terminal</w:t>
       </w:r>
     </w:p>
     <w:p>
@@ -1304,11 +1264,12 @@
         <w:rPr>
           <w:noProof/>
         </w:rPr>
+        <w:lastRenderedPageBreak/>
         <w:drawing>
-          <wp:inline distT="0" distB="0" distL="0" distR="0" wp14:anchorId="715390EC" wp14:editId="3F843A12">
-            <wp:extent cx="5943600" cy="3861435"/>
-            <wp:effectExtent l="0" t="0" r="0" b="5715"/>
-            <wp:docPr id="5" name="Picture 5"/>
+          <wp:inline distT="0" distB="0" distL="0" distR="0" wp14:anchorId="2C87A018" wp14:editId="3318774A">
+            <wp:extent cx="5943600" cy="3441700"/>
+            <wp:effectExtent l="0" t="0" r="0" b="6350"/>
+            <wp:docPr id="4" name="Picture 4"/>
             <wp:cNvGraphicFramePr>
               <a:graphicFrameLocks xmlns:a="http://schemas.openxmlformats.org/drawingml/2006/main" noChangeAspect="1"/>
             </wp:cNvGraphicFramePr>
@@ -1328,7 +1289,7 @@
                   <pic:spPr>
                     <a:xfrm>
                       <a:off x="0" y="0"/>
-                      <a:ext cx="5943600" cy="3861435"/>
+                      <a:ext cx="5943600" cy="3441700"/>
                     </a:xfrm>
                     <a:prstGeom prst="rect">
                       <a:avLst/>
@@ -1368,7 +1329,7 @@
           <w:sz w:val="24"/>
           <w:szCs w:val="24"/>
         </w:rPr>
-        <w:t>Directory tampil di terminal/powershell</w:t>
+        <w:t>Letakkan sebuah file Ms Word di folder tsb</w:t>
       </w:r>
     </w:p>
     <w:p>
@@ -1385,12 +1346,11 @@
         <w:rPr>
           <w:noProof/>
         </w:rPr>
-        <w:lastRenderedPageBreak/>
         <w:drawing>
-          <wp:inline distT="0" distB="0" distL="0" distR="0" wp14:anchorId="0377F116" wp14:editId="2E07F857">
-            <wp:extent cx="5943600" cy="2734310"/>
-            <wp:effectExtent l="0" t="0" r="0" b="8890"/>
-            <wp:docPr id="7" name="Picture 7"/>
+          <wp:inline distT="0" distB="0" distL="0" distR="0" wp14:anchorId="715390EC" wp14:editId="3F843A12">
+            <wp:extent cx="5943600" cy="3861435"/>
+            <wp:effectExtent l="0" t="0" r="0" b="5715"/>
+            <wp:docPr id="5" name="Picture 5"/>
             <wp:cNvGraphicFramePr>
               <a:graphicFrameLocks xmlns:a="http://schemas.openxmlformats.org/drawingml/2006/main" noChangeAspect="1"/>
             </wp:cNvGraphicFramePr>
@@ -1410,7 +1370,7 @@
                   <pic:spPr>
                     <a:xfrm>
                       <a:off x="0" y="0"/>
-                      <a:ext cx="5943600" cy="2734310"/>
+                      <a:ext cx="5943600" cy="3861435"/>
                     </a:xfrm>
                     <a:prstGeom prst="rect">
                       <a:avLst/>
@@ -1450,19 +1410,8 @@
           <w:sz w:val="24"/>
           <w:szCs w:val="24"/>
         </w:rPr>
-        <w:t>Git init</w:t>
-      </w:r>
-    </w:p>
-    <w:p>
-      <w:pPr>
-        <w:spacing w:after="0" w:line="240" w:lineRule="auto"/>
-        <w:ind w:left="567"/>
-        <w:rPr>
-          <w:rFonts w:ascii="Times New Roman" w:hAnsi="Times New Roman" w:cs="Times New Roman"/>
-          <w:sz w:val="24"/>
-          <w:szCs w:val="24"/>
-        </w:rPr>
-      </w:pPr>
+        <w:t>Directory tampil di terminal/powershell</w:t>
+      </w:r>
     </w:p>
     <w:p>
       <w:pPr>
@@ -1478,11 +1427,12 @@
         <w:rPr>
           <w:noProof/>
         </w:rPr>
+        <w:lastRenderedPageBreak/>
         <w:drawing>
-          <wp:inline distT="0" distB="0" distL="0" distR="0" wp14:anchorId="1D488665" wp14:editId="3274B9D7">
-            <wp:extent cx="5943600" cy="1313180"/>
-            <wp:effectExtent l="0" t="0" r="0" b="1270"/>
-            <wp:docPr id="8" name="Picture 8"/>
+          <wp:inline distT="0" distB="0" distL="0" distR="0" wp14:anchorId="0377F116" wp14:editId="2E07F857">
+            <wp:extent cx="5943600" cy="2734310"/>
+            <wp:effectExtent l="0" t="0" r="0" b="8890"/>
+            <wp:docPr id="7" name="Picture 7"/>
             <wp:cNvGraphicFramePr>
               <a:graphicFrameLocks xmlns:a="http://schemas.openxmlformats.org/drawingml/2006/main" noChangeAspect="1"/>
             </wp:cNvGraphicFramePr>
@@ -1502,7 +1452,7 @@
                   <pic:spPr>
                     <a:xfrm>
                       <a:off x="0" y="0"/>
-                      <a:ext cx="5943600" cy="1313180"/>
+                      <a:ext cx="5943600" cy="2734310"/>
                     </a:xfrm>
                     <a:prstGeom prst="rect">
                       <a:avLst/>
@@ -1542,8 +1492,19 @@
           <w:sz w:val="24"/>
           <w:szCs w:val="24"/>
         </w:rPr>
-        <w:t>Git status</w:t>
-      </w:r>
+        <w:t>Git init</w:t>
+      </w:r>
+    </w:p>
+    <w:p>
+      <w:pPr>
+        <w:spacing w:after="0" w:line="240" w:lineRule="auto"/>
+        <w:ind w:left="567"/>
+        <w:rPr>
+          <w:rFonts w:ascii="Times New Roman" w:hAnsi="Times New Roman" w:cs="Times New Roman"/>
+          <w:sz w:val="24"/>
+          <w:szCs w:val="24"/>
+        </w:rPr>
+      </w:pPr>
     </w:p>
     <w:p>
       <w:pPr>
@@ -1560,10 +1521,10 @@
           <w:noProof/>
         </w:rPr>
         <w:drawing>
-          <wp:inline distT="0" distB="0" distL="0" distR="0" wp14:anchorId="39011A12" wp14:editId="18665DBF">
-            <wp:extent cx="5943600" cy="1713230"/>
+          <wp:inline distT="0" distB="0" distL="0" distR="0" wp14:anchorId="1D488665" wp14:editId="3274B9D7">
+            <wp:extent cx="5943600" cy="1313180"/>
             <wp:effectExtent l="0" t="0" r="0" b="1270"/>
-            <wp:docPr id="9" name="Picture 9"/>
+            <wp:docPr id="8" name="Picture 8"/>
             <wp:cNvGraphicFramePr>
               <a:graphicFrameLocks xmlns:a="http://schemas.openxmlformats.org/drawingml/2006/main" noChangeAspect="1"/>
             </wp:cNvGraphicFramePr>
@@ -1583,7 +1544,7 @@
                   <pic:spPr>
                     <a:xfrm>
                       <a:off x="0" y="0"/>
-                      <a:ext cx="5943600" cy="1713230"/>
+                      <a:ext cx="5943600" cy="1313180"/>
                     </a:xfrm>
                     <a:prstGeom prst="rect">
                       <a:avLst/>
@@ -1623,7 +1584,7 @@
           <w:sz w:val="24"/>
           <w:szCs w:val="24"/>
         </w:rPr>
-        <w:t>Git add</w:t>
+        <w:t>Git status</w:t>
       </w:r>
     </w:p>
     <w:p>
@@ -1640,12 +1601,11 @@
         <w:rPr>
           <w:noProof/>
         </w:rPr>
-        <w:lastRenderedPageBreak/>
         <w:drawing>
-          <wp:inline distT="0" distB="0" distL="0" distR="0" wp14:anchorId="39494192" wp14:editId="618E5F09">
-            <wp:extent cx="5943600" cy="1818005"/>
-            <wp:effectExtent l="0" t="0" r="0" b="0"/>
-            <wp:docPr id="10" name="Picture 10"/>
+          <wp:inline distT="0" distB="0" distL="0" distR="0" wp14:anchorId="39011A12" wp14:editId="18665DBF">
+            <wp:extent cx="5943600" cy="1713230"/>
+            <wp:effectExtent l="0" t="0" r="0" b="1270"/>
+            <wp:docPr id="9" name="Picture 9"/>
             <wp:cNvGraphicFramePr>
               <a:graphicFrameLocks xmlns:a="http://schemas.openxmlformats.org/drawingml/2006/main" noChangeAspect="1"/>
             </wp:cNvGraphicFramePr>
@@ -1665,7 +1625,7 @@
                   <pic:spPr>
                     <a:xfrm>
                       <a:off x="0" y="0"/>
-                      <a:ext cx="5943600" cy="1818005"/>
+                      <a:ext cx="5943600" cy="1713230"/>
                     </a:xfrm>
                     <a:prstGeom prst="rect">
                       <a:avLst/>
@@ -1705,7 +1665,7 @@
           <w:sz w:val="24"/>
           <w:szCs w:val="24"/>
         </w:rPr>
-        <w:t>Git commit</w:t>
+        <w:t>Git add</w:t>
       </w:r>
     </w:p>
     <w:p>
@@ -1722,11 +1682,12 @@
         <w:rPr>
           <w:noProof/>
         </w:rPr>
+        <w:lastRenderedPageBreak/>
         <w:drawing>
-          <wp:inline distT="0" distB="0" distL="0" distR="0" wp14:anchorId="62CC7C0B" wp14:editId="4A7849B6">
-            <wp:extent cx="5943600" cy="1517650"/>
-            <wp:effectExtent l="0" t="0" r="0" b="6350"/>
-            <wp:docPr id="11" name="Picture 11"/>
+          <wp:inline distT="0" distB="0" distL="0" distR="0" wp14:anchorId="39494192" wp14:editId="618E5F09">
+            <wp:extent cx="5943600" cy="1818005"/>
+            <wp:effectExtent l="0" t="0" r="0" b="0"/>
+            <wp:docPr id="10" name="Picture 10"/>
             <wp:cNvGraphicFramePr>
               <a:graphicFrameLocks xmlns:a="http://schemas.openxmlformats.org/drawingml/2006/main" noChangeAspect="1"/>
             </wp:cNvGraphicFramePr>
@@ -1746,7 +1707,7 @@
                   <pic:spPr>
                     <a:xfrm>
                       <a:off x="0" y="0"/>
-                      <a:ext cx="5943600" cy="1517650"/>
+                      <a:ext cx="5943600" cy="1818005"/>
                     </a:xfrm>
                     <a:prstGeom prst="rect">
                       <a:avLst/>
@@ -1786,7 +1747,7 @@
           <w:sz w:val="24"/>
           <w:szCs w:val="24"/>
         </w:rPr>
-        <w:t>Git log</w:t>
+        <w:t>Git commit</w:t>
       </w:r>
     </w:p>
     <w:p>
@@ -1804,10 +1765,10 @@
           <w:noProof/>
         </w:rPr>
         <w:drawing>
-          <wp:inline distT="0" distB="0" distL="0" distR="0" wp14:anchorId="6FD8F582" wp14:editId="2008FB33">
-            <wp:extent cx="5943600" cy="1089025"/>
-            <wp:effectExtent l="0" t="0" r="0" b="0"/>
-            <wp:docPr id="12" name="Picture 12"/>
+          <wp:inline distT="0" distB="0" distL="0" distR="0" wp14:anchorId="62CC7C0B" wp14:editId="4A7849B6">
+            <wp:extent cx="5943600" cy="1517650"/>
+            <wp:effectExtent l="0" t="0" r="0" b="6350"/>
+            <wp:docPr id="11" name="Picture 11"/>
             <wp:cNvGraphicFramePr>
               <a:graphicFrameLocks xmlns:a="http://schemas.openxmlformats.org/drawingml/2006/main" noChangeAspect="1"/>
             </wp:cNvGraphicFramePr>
@@ -1827,7 +1788,7 @@
                   <pic:spPr>
                     <a:xfrm>
                       <a:off x="0" y="0"/>
-                      <a:ext cx="5943600" cy="1089025"/>
+                      <a:ext cx="5943600" cy="1517650"/>
                     </a:xfrm>
                     <a:prstGeom prst="rect">
                       <a:avLst/>
@@ -1867,24 +1828,7 @@
           <w:sz w:val="24"/>
           <w:szCs w:val="24"/>
         </w:rPr>
-        <w:t xml:space="preserve">Buat repository di </w:t>
-      </w:r>
-      <w:r>
-        <w:rPr>
-          <w:rFonts w:ascii="Times New Roman" w:hAnsi="Times New Roman" w:cs="Times New Roman"/>
-          <w:b/>
-          <w:sz w:val="24"/>
-          <w:szCs w:val="24"/>
-        </w:rPr>
-        <w:t>Github</w:t>
-      </w:r>
-      <w:r>
-        <w:rPr>
-          <w:rFonts w:ascii="Times New Roman" w:hAnsi="Times New Roman" w:cs="Times New Roman"/>
-          <w:sz w:val="24"/>
-          <w:szCs w:val="24"/>
-        </w:rPr>
-        <w:t xml:space="preserve"> dengan nama UlanganDenganTerminal</w:t>
+        <w:t>Git log</w:t>
       </w:r>
     </w:p>
     <w:p>
@@ -1901,12 +1845,11 @@
         <w:rPr>
           <w:noProof/>
         </w:rPr>
-        <w:lastRenderedPageBreak/>
         <w:drawing>
-          <wp:inline distT="0" distB="0" distL="0" distR="0" wp14:anchorId="05A457F3" wp14:editId="4A1125E5">
-            <wp:extent cx="5943600" cy="3060065"/>
-            <wp:effectExtent l="0" t="0" r="0" b="6985"/>
-            <wp:docPr id="13" name="Picture 13"/>
+          <wp:inline distT="0" distB="0" distL="0" distR="0" wp14:anchorId="6FD8F582" wp14:editId="2008FB33">
+            <wp:extent cx="5943600" cy="1089025"/>
+            <wp:effectExtent l="0" t="0" r="0" b="0"/>
+            <wp:docPr id="12" name="Picture 12"/>
             <wp:cNvGraphicFramePr>
               <a:graphicFrameLocks xmlns:a="http://schemas.openxmlformats.org/drawingml/2006/main" noChangeAspect="1"/>
             </wp:cNvGraphicFramePr>
@@ -1926,7 +1869,7 @@
                   <pic:spPr>
                     <a:xfrm>
                       <a:off x="0" y="0"/>
-                      <a:ext cx="5943600" cy="3060065"/>
+                      <a:ext cx="5943600" cy="1089025"/>
                     </a:xfrm>
                     <a:prstGeom prst="rect">
                       <a:avLst/>
@@ -1966,7 +1909,24 @@
           <w:sz w:val="24"/>
           <w:szCs w:val="24"/>
         </w:rPr>
-        <w:t>Set Remote Origin ke folder repository</w:t>
+        <w:t xml:space="preserve">Buat repository di </w:t>
+      </w:r>
+      <w:r>
+        <w:rPr>
+          <w:rFonts w:ascii="Times New Roman" w:hAnsi="Times New Roman" w:cs="Times New Roman"/>
+          <w:b/>
+          <w:sz w:val="24"/>
+          <w:szCs w:val="24"/>
+        </w:rPr>
+        <w:t>Github</w:t>
+      </w:r>
+      <w:r>
+        <w:rPr>
+          <w:rFonts w:ascii="Times New Roman" w:hAnsi="Times New Roman" w:cs="Times New Roman"/>
+          <w:sz w:val="24"/>
+          <w:szCs w:val="24"/>
+        </w:rPr>
+        <w:t xml:space="preserve"> dengan nama UlanganDenganTerminal</w:t>
       </w:r>
     </w:p>
     <w:p>
@@ -1983,11 +1943,12 @@
         <w:rPr>
           <w:noProof/>
         </w:rPr>
+        <w:lastRenderedPageBreak/>
         <w:drawing>
-          <wp:inline distT="0" distB="0" distL="0" distR="0" wp14:anchorId="7C12C705" wp14:editId="776A0924">
-            <wp:extent cx="5943600" cy="1245235"/>
-            <wp:effectExtent l="0" t="0" r="0" b="0"/>
-            <wp:docPr id="15" name="Picture 15"/>
+          <wp:inline distT="0" distB="0" distL="0" distR="0" wp14:anchorId="05A457F3" wp14:editId="4A1125E5">
+            <wp:extent cx="5943600" cy="3060065"/>
+            <wp:effectExtent l="0" t="0" r="0" b="6985"/>
+            <wp:docPr id="13" name="Picture 13"/>
             <wp:cNvGraphicFramePr>
               <a:graphicFrameLocks xmlns:a="http://schemas.openxmlformats.org/drawingml/2006/main" noChangeAspect="1"/>
             </wp:cNvGraphicFramePr>
@@ -2007,7 +1968,7 @@
                   <pic:spPr>
                     <a:xfrm>
                       <a:off x="0" y="0"/>
-                      <a:ext cx="5943600" cy="1245235"/>
+                      <a:ext cx="5943600" cy="3060065"/>
                     </a:xfrm>
                     <a:prstGeom prst="rect">
                       <a:avLst/>
@@ -2047,112 +2008,28 @@
           <w:sz w:val="24"/>
           <w:szCs w:val="24"/>
         </w:rPr>
-        <w:t>Cek Remote Origin</w:t>
-      </w:r>
-    </w:p>
-    <w:p>
-      <w:pPr>
-        <w:spacing w:after="0" w:line="240" w:lineRule="auto"/>
-        <w:ind w:left="567"/>
-        <w:rPr>
-          <w:rFonts w:ascii="Times New Roman" w:hAnsi="Times New Roman" w:cs="Times New Roman"/>
-          <w:sz w:val="24"/>
-          <w:szCs w:val="24"/>
-        </w:rPr>
-      </w:pPr>
-      <w:bookmarkStart w:id="0" w:name="_GoBack"/>
+        <w:t>Set Remote Origin ke folder repository</w:t>
+      </w:r>
+    </w:p>
+    <w:p>
+      <w:pPr>
+        <w:spacing w:after="0" w:line="240" w:lineRule="auto"/>
+        <w:ind w:left="567"/>
+        <w:rPr>
+          <w:rFonts w:ascii="Times New Roman" w:hAnsi="Times New Roman" w:cs="Times New Roman"/>
+          <w:sz w:val="24"/>
+          <w:szCs w:val="24"/>
+        </w:rPr>
+      </w:pPr>
       <w:r>
         <w:rPr>
           <w:noProof/>
         </w:rPr>
         <w:drawing>
-          <wp:inline distT="0" distB="0" distL="0" distR="0" wp14:anchorId="49E12ED3" wp14:editId="5ECE36BB">
+          <wp:inline distT="0" distB="0" distL="0" distR="0" wp14:anchorId="7C12C705" wp14:editId="776A0924">
             <wp:extent cx="5943600" cy="1245235"/>
             <wp:effectExtent l="0" t="0" r="0" b="0"/>
-            <wp:docPr id="14" name="Picture 14"/>
-            <wp:cNvGraphicFramePr>
-              <a:graphicFrameLocks xmlns:a="http://schemas.openxmlformats.org/drawingml/2006/main" noChangeAspect="1"/>
-            </wp:cNvGraphicFramePr>
-            <a:graphic xmlns:a="http://schemas.openxmlformats.org/drawingml/2006/main">
-              <a:graphicData uri="http://schemas.openxmlformats.org/drawingml/2006/picture">
-                <pic:pic xmlns:pic="http://schemas.openxmlformats.org/drawingml/2006/picture">
-                  <pic:nvPicPr>
-                    <pic:cNvPr id="1" name=""/>
-                    <pic:cNvPicPr/>
-                  </pic:nvPicPr>
-                  <pic:blipFill>
-                    <a:blip r:embed="rId21"/>
-                    <a:stretch>
-                      <a:fillRect/>
-                    </a:stretch>
-                  </pic:blipFill>
-                  <pic:spPr>
-                    <a:xfrm>
-                      <a:off x="0" y="0"/>
-                      <a:ext cx="5943600" cy="1245235"/>
-                    </a:xfrm>
-                    <a:prstGeom prst="rect">
-                      <a:avLst/>
-                    </a:prstGeom>
-                  </pic:spPr>
-                </pic:pic>
-              </a:graphicData>
-            </a:graphic>
-          </wp:inline>
-        </w:drawing>
-      </w:r>
-      <w:bookmarkEnd w:id="0"/>
-    </w:p>
-    <w:p>
-      <w:pPr>
-        <w:spacing w:after="0" w:line="240" w:lineRule="auto"/>
-        <w:ind w:left="567"/>
-        <w:rPr>
-          <w:rFonts w:ascii="Times New Roman" w:hAnsi="Times New Roman" w:cs="Times New Roman"/>
-          <w:sz w:val="24"/>
-          <w:szCs w:val="24"/>
-        </w:rPr>
-      </w:pPr>
-    </w:p>
-    <w:p>
-      <w:pPr>
-        <w:spacing w:after="0" w:line="240" w:lineRule="auto"/>
-        <w:ind w:left="567"/>
-        <w:rPr>
-          <w:rFonts w:ascii="Times New Roman" w:hAnsi="Times New Roman" w:cs="Times New Roman"/>
-          <w:sz w:val="24"/>
-          <w:szCs w:val="24"/>
-        </w:rPr>
-      </w:pPr>
-      <w:r>
-        <w:rPr>
-          <w:rFonts w:ascii="Times New Roman" w:hAnsi="Times New Roman" w:cs="Times New Roman"/>
-          <w:sz w:val="24"/>
-          <w:szCs w:val="24"/>
-        </w:rPr>
-        <w:t>Lakukan upload/Push ke github</w:t>
-      </w:r>
-    </w:p>
-    <w:p>
-      <w:pPr>
-        <w:spacing w:after="0" w:line="240" w:lineRule="auto"/>
-        <w:ind w:left="567"/>
-        <w:rPr>
-          <w:rFonts w:ascii="Times New Roman" w:hAnsi="Times New Roman" w:cs="Times New Roman"/>
-          <w:sz w:val="24"/>
-          <w:szCs w:val="24"/>
-        </w:rPr>
-      </w:pPr>
-      <w:r>
-        <w:rPr>
-          <w:noProof/>
-        </w:rPr>
-        <w:lastRenderedPageBreak/>
-        <w:drawing>
-          <wp:inline distT="0" distB="0" distL="0" distR="0" wp14:anchorId="72A05300" wp14:editId="1F2FE01A">
-            <wp:extent cx="5943600" cy="1909445"/>
-            <wp:effectExtent l="0" t="0" r="0" b="0"/>
-            <wp:docPr id="16" name="Picture 16"/>
+            <wp:docPr id="15" name="Picture 15"/>
             <wp:cNvGraphicFramePr>
               <a:graphicFrameLocks xmlns:a="http://schemas.openxmlformats.org/drawingml/2006/main" noChangeAspect="1"/>
             </wp:cNvGraphicFramePr>
@@ -2172,7 +2049,7 @@
                   <pic:spPr>
                     <a:xfrm>
                       <a:off x="0" y="0"/>
-                      <a:ext cx="5943600" cy="1909445"/>
+                      <a:ext cx="5943600" cy="1245235"/>
                     </a:xfrm>
                     <a:prstGeom prst="rect">
                       <a:avLst/>
@@ -2212,7 +2089,7 @@
           <w:sz w:val="24"/>
           <w:szCs w:val="24"/>
         </w:rPr>
-        <w:t>Cek repository di github</w:t>
+        <w:t>Cek Remote Origin</w:t>
       </w:r>
     </w:p>
     <w:p>
@@ -2230,10 +2107,92 @@
           <w:noProof/>
         </w:rPr>
         <w:drawing>
-          <wp:inline distT="0" distB="0" distL="0" distR="0" wp14:anchorId="2EF4A74A" wp14:editId="25F7D388">
-            <wp:extent cx="5943600" cy="3987800"/>
+          <wp:inline distT="0" distB="0" distL="0" distR="0" wp14:anchorId="49E12ED3" wp14:editId="5ECE36BB">
+            <wp:extent cx="5943600" cy="1245235"/>
             <wp:effectExtent l="0" t="0" r="0" b="0"/>
-            <wp:docPr id="17" name="Picture 17"/>
+            <wp:docPr id="14" name="Picture 14"/>
+            <wp:cNvGraphicFramePr>
+              <a:graphicFrameLocks xmlns:a="http://schemas.openxmlformats.org/drawingml/2006/main" noChangeAspect="1"/>
+            </wp:cNvGraphicFramePr>
+            <a:graphic xmlns:a="http://schemas.openxmlformats.org/drawingml/2006/main">
+              <a:graphicData uri="http://schemas.openxmlformats.org/drawingml/2006/picture">
+                <pic:pic xmlns:pic="http://schemas.openxmlformats.org/drawingml/2006/picture">
+                  <pic:nvPicPr>
+                    <pic:cNvPr id="1" name=""/>
+                    <pic:cNvPicPr/>
+                  </pic:nvPicPr>
+                  <pic:blipFill>
+                    <a:blip r:embed="rId22"/>
+                    <a:stretch>
+                      <a:fillRect/>
+                    </a:stretch>
+                  </pic:blipFill>
+                  <pic:spPr>
+                    <a:xfrm>
+                      <a:off x="0" y="0"/>
+                      <a:ext cx="5943600" cy="1245235"/>
+                    </a:xfrm>
+                    <a:prstGeom prst="rect">
+                      <a:avLst/>
+                    </a:prstGeom>
+                  </pic:spPr>
+                </pic:pic>
+              </a:graphicData>
+            </a:graphic>
+          </wp:inline>
+        </w:drawing>
+      </w:r>
+    </w:p>
+    <w:p>
+      <w:pPr>
+        <w:spacing w:after="0" w:line="240" w:lineRule="auto"/>
+        <w:ind w:left="567"/>
+        <w:rPr>
+          <w:rFonts w:ascii="Times New Roman" w:hAnsi="Times New Roman" w:cs="Times New Roman"/>
+          <w:sz w:val="24"/>
+          <w:szCs w:val="24"/>
+        </w:rPr>
+      </w:pPr>
+    </w:p>
+    <w:p>
+      <w:pPr>
+        <w:spacing w:after="0" w:line="240" w:lineRule="auto"/>
+        <w:ind w:left="567"/>
+        <w:rPr>
+          <w:rFonts w:ascii="Times New Roman" w:hAnsi="Times New Roman" w:cs="Times New Roman"/>
+          <w:sz w:val="24"/>
+          <w:szCs w:val="24"/>
+        </w:rPr>
+      </w:pPr>
+      <w:r>
+        <w:rPr>
+          <w:rFonts w:ascii="Times New Roman" w:hAnsi="Times New Roman" w:cs="Times New Roman"/>
+          <w:sz w:val="24"/>
+          <w:szCs w:val="24"/>
+        </w:rPr>
+        <w:t>Lakukan upload/Push ke github</w:t>
+      </w:r>
+    </w:p>
+    <w:p>
+      <w:pPr>
+        <w:spacing w:after="0" w:line="240" w:lineRule="auto"/>
+        <w:ind w:left="567"/>
+        <w:rPr>
+          <w:rFonts w:ascii="Times New Roman" w:hAnsi="Times New Roman" w:cs="Times New Roman"/>
+          <w:sz w:val="24"/>
+          <w:szCs w:val="24"/>
+        </w:rPr>
+      </w:pPr>
+      <w:r>
+        <w:rPr>
+          <w:noProof/>
+        </w:rPr>
+        <w:lastRenderedPageBreak/>
+        <w:drawing>
+          <wp:inline distT="0" distB="0" distL="0" distR="0" wp14:anchorId="72A05300" wp14:editId="1F2FE01A">
+            <wp:extent cx="5943600" cy="1909445"/>
+            <wp:effectExtent l="0" t="0" r="0" b="0"/>
+            <wp:docPr id="16" name="Picture 16"/>
             <wp:cNvGraphicFramePr>
               <a:graphicFrameLocks xmlns:a="http://schemas.openxmlformats.org/drawingml/2006/main" noChangeAspect="1"/>
             </wp:cNvGraphicFramePr>
@@ -2253,7 +2212,7 @@
                   <pic:spPr>
                     <a:xfrm>
                       <a:off x="0" y="0"/>
-                      <a:ext cx="5943600" cy="3987800"/>
+                      <a:ext cx="5943600" cy="1909445"/>
                     </a:xfrm>
                     <a:prstGeom prst="rect">
                       <a:avLst/>
@@ -2293,153 +2252,7 @@
           <w:sz w:val="24"/>
           <w:szCs w:val="24"/>
         </w:rPr>
-        <w:t>Lakukan commit minimal 5 kali pada file tsb</w:t>
-      </w:r>
-    </w:p>
-    <w:p>
-      <w:pPr>
-        <w:spacing w:after="0" w:line="240" w:lineRule="auto"/>
-        <w:ind w:left="567"/>
-        <w:rPr>
-          <w:rFonts w:ascii="Times New Roman" w:hAnsi="Times New Roman" w:cs="Times New Roman"/>
-          <w:sz w:val="24"/>
-          <w:szCs w:val="24"/>
-        </w:rPr>
-      </w:pPr>
-    </w:p>
-    <w:p>
-      <w:pPr>
-        <w:spacing w:after="0" w:line="240" w:lineRule="auto"/>
-        <w:rPr>
-          <w:rFonts w:ascii="Times New Roman" w:hAnsi="Times New Roman" w:cs="Times New Roman"/>
-          <w:sz w:val="24"/>
-          <w:szCs w:val="24"/>
-        </w:rPr>
-      </w:pPr>
-    </w:p>
-    <w:p>
-      <w:pPr>
-        <w:spacing w:after="0" w:line="240" w:lineRule="auto"/>
-        <w:rPr>
-          <w:rFonts w:ascii="Times New Roman" w:hAnsi="Times New Roman" w:cs="Times New Roman"/>
-          <w:sz w:val="24"/>
-          <w:szCs w:val="24"/>
-        </w:rPr>
-      </w:pPr>
-    </w:p>
-    <w:p>
-      <w:pPr>
-        <w:pStyle w:val="ListParagraph"/>
-        <w:numPr>
-          <w:ilvl w:val="0"/>
-          <w:numId w:val="3"/>
-        </w:numPr>
-        <w:spacing w:after="0" w:line="240" w:lineRule="auto"/>
-        <w:ind w:left="567" w:hanging="283"/>
-        <w:rPr>
-          <w:rFonts w:ascii="Times New Roman" w:hAnsi="Times New Roman" w:cs="Times New Roman"/>
-          <w:b/>
-          <w:sz w:val="24"/>
-          <w:szCs w:val="24"/>
-        </w:rPr>
-      </w:pPr>
-      <w:r>
-        <w:rPr>
-          <w:rFonts w:ascii="Times New Roman" w:hAnsi="Times New Roman" w:cs="Times New Roman"/>
-          <w:b/>
-          <w:sz w:val="24"/>
-          <w:szCs w:val="24"/>
-        </w:rPr>
-        <w:t>Dengan VS Code</w:t>
-      </w:r>
-    </w:p>
-    <w:p>
-      <w:pPr>
-        <w:spacing w:after="0" w:line="240" w:lineRule="auto"/>
-        <w:ind w:left="567"/>
-        <w:rPr>
-          <w:rFonts w:ascii="Times New Roman" w:hAnsi="Times New Roman" w:cs="Times New Roman"/>
-          <w:sz w:val="24"/>
-          <w:szCs w:val="24"/>
-        </w:rPr>
-      </w:pPr>
-    </w:p>
-    <w:p>
-      <w:pPr>
-        <w:spacing w:after="0" w:line="240" w:lineRule="auto"/>
-        <w:ind w:left="567"/>
-        <w:rPr>
-          <w:rFonts w:ascii="Times New Roman" w:hAnsi="Times New Roman" w:cs="Times New Roman"/>
-          <w:sz w:val="24"/>
-          <w:szCs w:val="24"/>
-        </w:rPr>
-      </w:pPr>
-      <w:r>
-        <w:rPr>
-          <w:rFonts w:ascii="Times New Roman" w:hAnsi="Times New Roman" w:cs="Times New Roman"/>
-          <w:sz w:val="24"/>
-          <w:szCs w:val="24"/>
-        </w:rPr>
-        <w:t>Membuat folder di windows explorer dengan directory sebagai berikut:</w:t>
-      </w:r>
-    </w:p>
-    <w:p>
-      <w:pPr>
-        <w:spacing w:after="0" w:line="240" w:lineRule="auto"/>
-        <w:ind w:left="567"/>
-        <w:rPr>
-          <w:rFonts w:ascii="Times New Roman" w:hAnsi="Times New Roman" w:cs="Times New Roman"/>
-          <w:sz w:val="24"/>
-          <w:szCs w:val="24"/>
-        </w:rPr>
-      </w:pPr>
-      <w:r>
-        <w:rPr>
-          <w:rFonts w:ascii="Times New Roman" w:hAnsi="Times New Roman" w:cs="Times New Roman"/>
-          <w:sz w:val="24"/>
-          <w:szCs w:val="24"/>
-        </w:rPr>
-        <w:t>D:\</w:t>
-      </w:r>
-      <w:r>
-        <w:rPr>
-          <w:rFonts w:ascii="Times New Roman" w:hAnsi="Times New Roman" w:cs="Times New Roman"/>
-          <w:sz w:val="24"/>
-          <w:szCs w:val="24"/>
-        </w:rPr>
-        <w:t>NAMASISWA</w:t>
-      </w:r>
-      <w:r>
-        <w:rPr>
-          <w:rFonts w:ascii="Times New Roman" w:hAnsi="Times New Roman" w:cs="Times New Roman"/>
-          <w:sz w:val="24"/>
-          <w:szCs w:val="24"/>
-        </w:rPr>
-        <w:t xml:space="preserve"> </w:t>
-      </w:r>
-      <w:r>
-        <w:rPr>
-          <w:rFonts w:ascii="Times New Roman" w:hAnsi="Times New Roman" w:cs="Times New Roman"/>
-          <w:sz w:val="24"/>
-          <w:szCs w:val="24"/>
-        </w:rPr>
-        <w:t>\PENILAIAN\KETERAMPILAN</w:t>
-      </w:r>
-      <w:r>
-        <w:rPr>
-          <w:rFonts w:ascii="Times New Roman" w:hAnsi="Times New Roman" w:cs="Times New Roman"/>
-          <w:sz w:val="24"/>
-          <w:szCs w:val="24"/>
-        </w:rPr>
-        <w:t xml:space="preserve"> \GANJIL\1 GIT GITHUB\ULANGAN</w:t>
-      </w:r>
-      <w:r>
-        <w:rPr>
-          <w:rFonts w:ascii="Times New Roman" w:hAnsi="Times New Roman" w:cs="Times New Roman"/>
-          <w:sz w:val="24"/>
-          <w:szCs w:val="24"/>
-        </w:rPr>
-        <w:t>\VSCODE</w:t>
+        <w:t>Cek repository di github</w:t>
       </w:r>
     </w:p>
     <w:p>
@@ -2456,12 +2269,11 @@
         <w:rPr>
           <w:noProof/>
         </w:rPr>
-        <w:lastRenderedPageBreak/>
         <w:drawing>
-          <wp:inline distT="0" distB="0" distL="0" distR="0" wp14:anchorId="7E19D377" wp14:editId="3EACC8AE">
-            <wp:extent cx="5943600" cy="3273425"/>
-            <wp:effectExtent l="0" t="0" r="0" b="3175"/>
-            <wp:docPr id="6" name="Picture 6"/>
+          <wp:inline distT="0" distB="0" distL="0" distR="0" wp14:anchorId="2EF4A74A" wp14:editId="25F7D388">
+            <wp:extent cx="5943600" cy="3987800"/>
+            <wp:effectExtent l="0" t="0" r="0" b="0"/>
+            <wp:docPr id="17" name="Picture 17"/>
             <wp:cNvGraphicFramePr>
               <a:graphicFrameLocks xmlns:a="http://schemas.openxmlformats.org/drawingml/2006/main" noChangeAspect="1"/>
             </wp:cNvGraphicFramePr>
@@ -2481,7 +2293,7 @@
                   <pic:spPr>
                     <a:xfrm>
                       <a:off x="0" y="0"/>
-                      <a:ext cx="5943600" cy="3273425"/>
+                      <a:ext cx="5943600" cy="3987800"/>
                     </a:xfrm>
                     <a:prstGeom prst="rect">
                       <a:avLst/>
@@ -2515,40 +2327,159 @@
           <w:szCs w:val="24"/>
         </w:rPr>
       </w:pPr>
-    </w:p>
-    <w:p>
-      <w:pPr>
-        <w:spacing w:after="0" w:line="240" w:lineRule="auto"/>
-        <w:ind w:left="567"/>
-        <w:rPr>
-          <w:rFonts w:ascii="Times New Roman" w:hAnsi="Times New Roman" w:cs="Times New Roman"/>
-          <w:sz w:val="24"/>
-          <w:szCs w:val="24"/>
-        </w:rPr>
-      </w:pPr>
-      <w:r>
-        <w:rPr>
-          <w:rFonts w:ascii="Times New Roman" w:hAnsi="Times New Roman" w:cs="Times New Roman"/>
-          <w:sz w:val="24"/>
-          <w:szCs w:val="24"/>
-        </w:rPr>
-        <w:t xml:space="preserve">Buka folder </w:t>
-      </w:r>
-      <w:r>
-        <w:rPr>
-          <w:rFonts w:ascii="Times New Roman" w:hAnsi="Times New Roman" w:cs="Times New Roman"/>
-          <w:sz w:val="24"/>
-          <w:szCs w:val="24"/>
-        </w:rPr>
-        <w:t xml:space="preserve">ybs </w:t>
-      </w:r>
-      <w:r>
-        <w:rPr>
-          <w:rFonts w:ascii="Times New Roman" w:hAnsi="Times New Roman" w:cs="Times New Roman"/>
-          <w:sz w:val="24"/>
-          <w:szCs w:val="24"/>
-        </w:rPr>
-        <w:t>dengan VS Code</w:t>
+      <w:r>
+        <w:rPr>
+          <w:rFonts w:ascii="Times New Roman" w:hAnsi="Times New Roman" w:cs="Times New Roman"/>
+          <w:sz w:val="24"/>
+          <w:szCs w:val="24"/>
+        </w:rPr>
+        <w:t>Lakukan commit minimal 5 kali pada file tsb</w:t>
+      </w:r>
+    </w:p>
+    <w:p>
+      <w:pPr>
+        <w:spacing w:after="0" w:line="240" w:lineRule="auto"/>
+        <w:ind w:left="567"/>
+        <w:rPr>
+          <w:rFonts w:ascii="Times New Roman" w:hAnsi="Times New Roman" w:cs="Times New Roman"/>
+          <w:sz w:val="24"/>
+          <w:szCs w:val="24"/>
+        </w:rPr>
+      </w:pPr>
+    </w:p>
+    <w:p>
+      <w:pPr>
+        <w:spacing w:after="0" w:line="240" w:lineRule="auto"/>
+        <w:rPr>
+          <w:rFonts w:ascii="Times New Roman" w:hAnsi="Times New Roman" w:cs="Times New Roman"/>
+          <w:sz w:val="24"/>
+          <w:szCs w:val="24"/>
+        </w:rPr>
+      </w:pPr>
+    </w:p>
+    <w:p>
+      <w:pPr>
+        <w:spacing w:after="0" w:line="240" w:lineRule="auto"/>
+        <w:rPr>
+          <w:rFonts w:ascii="Times New Roman" w:hAnsi="Times New Roman" w:cs="Times New Roman"/>
+          <w:sz w:val="24"/>
+          <w:szCs w:val="24"/>
+        </w:rPr>
+      </w:pPr>
+    </w:p>
+    <w:p>
+      <w:pPr>
+        <w:pStyle w:val="ListParagraph"/>
+        <w:numPr>
+          <w:ilvl w:val="0"/>
+          <w:numId w:val="3"/>
+        </w:numPr>
+        <w:spacing w:after="0" w:line="240" w:lineRule="auto"/>
+        <w:ind w:left="567" w:hanging="283"/>
+        <w:rPr>
+          <w:rFonts w:ascii="Times New Roman" w:hAnsi="Times New Roman" w:cs="Times New Roman"/>
+          <w:b/>
+          <w:sz w:val="24"/>
+          <w:szCs w:val="24"/>
+        </w:rPr>
+      </w:pPr>
+      <w:r>
+        <w:rPr>
+          <w:rFonts w:ascii="Times New Roman" w:hAnsi="Times New Roman" w:cs="Times New Roman"/>
+          <w:b/>
+          <w:sz w:val="24"/>
+          <w:szCs w:val="24"/>
+        </w:rPr>
+        <w:t>Dengan VS Code</w:t>
+      </w:r>
+    </w:p>
+    <w:p>
+      <w:pPr>
+        <w:spacing w:after="0" w:line="240" w:lineRule="auto"/>
+        <w:ind w:left="567"/>
+        <w:rPr>
+          <w:rFonts w:ascii="Times New Roman" w:hAnsi="Times New Roman" w:cs="Times New Roman"/>
+          <w:sz w:val="24"/>
+          <w:szCs w:val="24"/>
+        </w:rPr>
+      </w:pPr>
+    </w:p>
+    <w:p>
+      <w:pPr>
+        <w:spacing w:after="0" w:line="240" w:lineRule="auto"/>
+        <w:ind w:left="567"/>
+        <w:rPr>
+          <w:rFonts w:ascii="Times New Roman" w:hAnsi="Times New Roman" w:cs="Times New Roman"/>
+          <w:sz w:val="24"/>
+          <w:szCs w:val="24"/>
+        </w:rPr>
+      </w:pPr>
+      <w:r>
+        <w:rPr>
+          <w:rFonts w:ascii="Times New Roman" w:hAnsi="Times New Roman" w:cs="Times New Roman"/>
+          <w:sz w:val="24"/>
+          <w:szCs w:val="24"/>
+        </w:rPr>
+        <w:t>Membuat folder di windows explorer dengan directory sebagai berikut:</w:t>
+      </w:r>
+    </w:p>
+    <w:p>
+      <w:pPr>
+        <w:spacing w:after="0" w:line="240" w:lineRule="auto"/>
+        <w:ind w:left="567"/>
+        <w:rPr>
+          <w:rFonts w:ascii="Times New Roman" w:hAnsi="Times New Roman" w:cs="Times New Roman"/>
+          <w:sz w:val="24"/>
+          <w:szCs w:val="24"/>
+        </w:rPr>
+      </w:pPr>
+      <w:r>
+        <w:rPr>
+          <w:rFonts w:ascii="Times New Roman" w:hAnsi="Times New Roman" w:cs="Times New Roman"/>
+          <w:sz w:val="24"/>
+          <w:szCs w:val="24"/>
+        </w:rPr>
+        <w:t>D:\</w:t>
+      </w:r>
+      <w:r>
+        <w:rPr>
+          <w:rFonts w:ascii="Times New Roman" w:hAnsi="Times New Roman" w:cs="Times New Roman"/>
+          <w:sz w:val="24"/>
+          <w:szCs w:val="24"/>
+        </w:rPr>
+        <w:t>NAMASISWA</w:t>
+      </w:r>
+      <w:r>
+        <w:rPr>
+          <w:rFonts w:ascii="Times New Roman" w:hAnsi="Times New Roman" w:cs="Times New Roman"/>
+          <w:sz w:val="24"/>
+          <w:szCs w:val="24"/>
+        </w:rPr>
+        <w:t xml:space="preserve"> </w:t>
+      </w:r>
+      <w:r>
+        <w:rPr>
+          <w:rFonts w:ascii="Times New Roman" w:hAnsi="Times New Roman" w:cs="Times New Roman"/>
+          <w:sz w:val="24"/>
+          <w:szCs w:val="24"/>
+        </w:rPr>
+        <w:t>\PENILAIAN\KETERAMPILAN</w:t>
+      </w:r>
+      <w:r>
+        <w:rPr>
+          <w:rFonts w:ascii="Times New Roman" w:hAnsi="Times New Roman" w:cs="Times New Roman"/>
+          <w:sz w:val="24"/>
+          <w:szCs w:val="24"/>
+        </w:rPr>
+        <w:t xml:space="preserve"> \GANJIL\1 GIT GITHUB\ULANGAN</w:t>
+      </w:r>
+      <w:r>
+        <w:rPr>
+          <w:rFonts w:ascii="Times New Roman" w:hAnsi="Times New Roman" w:cs="Times New Roman"/>
+          <w:sz w:val="24"/>
+          <w:szCs w:val="24"/>
+        </w:rPr>
+        <w:t>\VSCODE</w:t>
       </w:r>
     </w:p>
     <w:p>
@@ -2565,11 +2496,12 @@
         <w:rPr>
           <w:noProof/>
         </w:rPr>
+        <w:lastRenderedPageBreak/>
         <w:drawing>
-          <wp:inline distT="0" distB="0" distL="0" distR="0" wp14:anchorId="2B05F7D3" wp14:editId="5EA7FB0E">
-            <wp:extent cx="5943600" cy="3378200"/>
-            <wp:effectExtent l="0" t="0" r="0" b="0"/>
-            <wp:docPr id="18" name="Picture 18"/>
+          <wp:inline distT="0" distB="0" distL="0" distR="0" wp14:anchorId="7E19D377" wp14:editId="3EACC8AE">
+            <wp:extent cx="5943600" cy="3273425"/>
+            <wp:effectExtent l="0" t="0" r="0" b="3175"/>
+            <wp:docPr id="6" name="Picture 6"/>
             <wp:cNvGraphicFramePr>
               <a:graphicFrameLocks xmlns:a="http://schemas.openxmlformats.org/drawingml/2006/main" noChangeAspect="1"/>
             </wp:cNvGraphicFramePr>
@@ -2589,7 +2521,7 @@
                   <pic:spPr>
                     <a:xfrm>
                       <a:off x="0" y="0"/>
-                      <a:ext cx="5943600" cy="3378200"/>
+                      <a:ext cx="5943600" cy="3273425"/>
                     </a:xfrm>
                     <a:prstGeom prst="rect">
                       <a:avLst/>
@@ -2623,21 +2555,40 @@
           <w:szCs w:val="24"/>
         </w:rPr>
       </w:pPr>
-      <w:r>
-        <w:rPr>
-          <w:rFonts w:ascii="Times New Roman" w:hAnsi="Times New Roman" w:cs="Times New Roman"/>
-          <w:sz w:val="24"/>
-          <w:szCs w:val="24"/>
-        </w:rPr>
-        <w:t>Buka termi</w:t>
-      </w:r>
-      <w:r>
-        <w:rPr>
-          <w:rFonts w:ascii="Times New Roman" w:hAnsi="Times New Roman" w:cs="Times New Roman"/>
-          <w:sz w:val="24"/>
-          <w:szCs w:val="24"/>
-        </w:rPr>
-        <w:t>nal di VS Code</w:t>
+    </w:p>
+    <w:p>
+      <w:pPr>
+        <w:spacing w:after="0" w:line="240" w:lineRule="auto"/>
+        <w:ind w:left="567"/>
+        <w:rPr>
+          <w:rFonts w:ascii="Times New Roman" w:hAnsi="Times New Roman" w:cs="Times New Roman"/>
+          <w:sz w:val="24"/>
+          <w:szCs w:val="24"/>
+        </w:rPr>
+      </w:pPr>
+      <w:r>
+        <w:rPr>
+          <w:rFonts w:ascii="Times New Roman" w:hAnsi="Times New Roman" w:cs="Times New Roman"/>
+          <w:sz w:val="24"/>
+          <w:szCs w:val="24"/>
+        </w:rPr>
+        <w:t xml:space="preserve">Buka folder </w:t>
+      </w:r>
+      <w:r>
+        <w:rPr>
+          <w:rFonts w:ascii="Times New Roman" w:hAnsi="Times New Roman" w:cs="Times New Roman"/>
+          <w:sz w:val="24"/>
+          <w:szCs w:val="24"/>
+        </w:rPr>
+        <w:t xml:space="preserve">ybs </w:t>
+      </w:r>
+      <w:r>
+        <w:rPr>
+          <w:rFonts w:ascii="Times New Roman" w:hAnsi="Times New Roman" w:cs="Times New Roman"/>
+          <w:sz w:val="24"/>
+          <w:szCs w:val="24"/>
+        </w:rPr>
+        <w:t>dengan VS Code</w:t>
       </w:r>
     </w:p>
     <w:p>
@@ -2654,12 +2605,11 @@
         <w:rPr>
           <w:noProof/>
         </w:rPr>
-        <w:lastRenderedPageBreak/>
         <w:drawing>
-          <wp:inline distT="0" distB="0" distL="0" distR="0" wp14:anchorId="005401FD" wp14:editId="66E7ED6A">
-            <wp:extent cx="5943600" cy="3922395"/>
-            <wp:effectExtent l="0" t="0" r="0" b="1905"/>
-            <wp:docPr id="19" name="Picture 19"/>
+          <wp:inline distT="0" distB="0" distL="0" distR="0" wp14:anchorId="2B05F7D3" wp14:editId="5EA7FB0E">
+            <wp:extent cx="5943600" cy="3378200"/>
+            <wp:effectExtent l="0" t="0" r="0" b="0"/>
+            <wp:docPr id="18" name="Picture 18"/>
             <wp:cNvGraphicFramePr>
               <a:graphicFrameLocks xmlns:a="http://schemas.openxmlformats.org/drawingml/2006/main" noChangeAspect="1"/>
             </wp:cNvGraphicFramePr>
@@ -2679,7 +2629,7 @@
                   <pic:spPr>
                     <a:xfrm>
                       <a:off x="0" y="0"/>
-                      <a:ext cx="5943600" cy="3922395"/>
+                      <a:ext cx="5943600" cy="3378200"/>
                     </a:xfrm>
                     <a:prstGeom prst="rect">
                       <a:avLst/>
@@ -2719,7 +2669,15 @@
           <w:sz w:val="24"/>
           <w:szCs w:val="24"/>
         </w:rPr>
-        <w:t>Letakkan sebuah file Ms Word di folder tsb</w:t>
+        <w:t>Buka termi</w:t>
+      </w:r>
+      <w:r>
+        <w:rPr>
+          <w:rFonts w:ascii="Times New Roman" w:hAnsi="Times New Roman" w:cs="Times New Roman"/>
+          <w:sz w:val="24"/>
+          <w:szCs w:val="24"/>
+        </w:rPr>
+        <w:t>nal di VS Code</w:t>
       </w:r>
     </w:p>
     <w:p>
@@ -2736,11 +2694,12 @@
         <w:rPr>
           <w:noProof/>
         </w:rPr>
+        <w:lastRenderedPageBreak/>
         <w:drawing>
-          <wp:inline distT="0" distB="0" distL="0" distR="0" wp14:anchorId="67B7B0D8" wp14:editId="26A6609A">
-            <wp:extent cx="5943600" cy="2709545"/>
-            <wp:effectExtent l="0" t="0" r="0" b="0"/>
-            <wp:docPr id="20" name="Picture 20"/>
+          <wp:inline distT="0" distB="0" distL="0" distR="0" wp14:anchorId="005401FD" wp14:editId="66E7ED6A">
+            <wp:extent cx="5943600" cy="3922395"/>
+            <wp:effectExtent l="0" t="0" r="0" b="1905"/>
+            <wp:docPr id="19" name="Picture 19"/>
             <wp:cNvGraphicFramePr>
               <a:graphicFrameLocks xmlns:a="http://schemas.openxmlformats.org/drawingml/2006/main" noChangeAspect="1"/>
             </wp:cNvGraphicFramePr>
@@ -2760,7 +2719,7 @@
                   <pic:spPr>
                     <a:xfrm>
                       <a:off x="0" y="0"/>
-                      <a:ext cx="5943600" cy="2709545"/>
+                      <a:ext cx="5943600" cy="3922395"/>
                     </a:xfrm>
                     <a:prstGeom prst="rect">
                       <a:avLst/>
@@ -2800,7 +2759,7 @@
           <w:sz w:val="24"/>
           <w:szCs w:val="24"/>
         </w:rPr>
-        <w:t>Git init</w:t>
+        <w:t>Letakkan sebuah file Ms Word di folder tsb</w:t>
       </w:r>
     </w:p>
     <w:p>
@@ -2817,12 +2776,11 @@
         <w:rPr>
           <w:noProof/>
         </w:rPr>
-        <w:lastRenderedPageBreak/>
         <w:drawing>
-          <wp:inline distT="0" distB="0" distL="0" distR="0" wp14:anchorId="5123515B" wp14:editId="7AC7FAA8">
-            <wp:extent cx="5943600" cy="4198620"/>
+          <wp:inline distT="0" distB="0" distL="0" distR="0" wp14:anchorId="67B7B0D8" wp14:editId="26A6609A">
+            <wp:extent cx="5943600" cy="2709545"/>
             <wp:effectExtent l="0" t="0" r="0" b="0"/>
-            <wp:docPr id="21" name="Picture 21"/>
+            <wp:docPr id="20" name="Picture 20"/>
             <wp:cNvGraphicFramePr>
               <a:graphicFrameLocks xmlns:a="http://schemas.openxmlformats.org/drawingml/2006/main" noChangeAspect="1"/>
             </wp:cNvGraphicFramePr>
@@ -2842,7 +2800,7 @@
                   <pic:spPr>
                     <a:xfrm>
                       <a:off x="0" y="0"/>
-                      <a:ext cx="5943600" cy="4198620"/>
+                      <a:ext cx="5943600" cy="2709545"/>
                     </a:xfrm>
                     <a:prstGeom prst="rect">
                       <a:avLst/>
@@ -2882,15 +2840,7 @@
           <w:sz w:val="24"/>
           <w:szCs w:val="24"/>
         </w:rPr>
-        <w:t>Git commit</w:t>
-      </w:r>
-      <w:r>
-        <w:rPr>
-          <w:rFonts w:ascii="Times New Roman" w:hAnsi="Times New Roman" w:cs="Times New Roman"/>
-          <w:sz w:val="24"/>
-          <w:szCs w:val="24"/>
-        </w:rPr>
-        <w:t xml:space="preserve"> dengan source control</w:t>
+        <w:t>Git init</w:t>
       </w:r>
     </w:p>
     <w:p>
@@ -2909,10 +2859,10 @@
         </w:rPr>
         <w:lastRenderedPageBreak/>
         <w:drawing>
-          <wp:inline distT="0" distB="0" distL="0" distR="0" wp14:anchorId="6F78DE03" wp14:editId="03430CA7">
-            <wp:extent cx="5943600" cy="4011930"/>
-            <wp:effectExtent l="0" t="0" r="0" b="7620"/>
-            <wp:docPr id="22" name="Picture 22"/>
+          <wp:inline distT="0" distB="0" distL="0" distR="0" wp14:anchorId="5123515B" wp14:editId="7AC7FAA8">
+            <wp:extent cx="5943600" cy="4198620"/>
+            <wp:effectExtent l="0" t="0" r="0" b="0"/>
+            <wp:docPr id="21" name="Picture 21"/>
             <wp:cNvGraphicFramePr>
               <a:graphicFrameLocks xmlns:a="http://schemas.openxmlformats.org/drawingml/2006/main" noChangeAspect="1"/>
             </wp:cNvGraphicFramePr>
@@ -2932,7 +2882,7 @@
                   <pic:spPr>
                     <a:xfrm>
                       <a:off x="0" y="0"/>
-                      <a:ext cx="5943600" cy="4011930"/>
+                      <a:ext cx="5943600" cy="4198620"/>
                     </a:xfrm>
                     <a:prstGeom prst="rect">
                       <a:avLst/>
@@ -2972,24 +2922,15 @@
           <w:sz w:val="24"/>
           <w:szCs w:val="24"/>
         </w:rPr>
-        <w:t xml:space="preserve">Buat repository di </w:t>
-      </w:r>
-      <w:r>
-        <w:rPr>
-          <w:rFonts w:ascii="Times New Roman" w:hAnsi="Times New Roman" w:cs="Times New Roman"/>
-          <w:b/>
-          <w:sz w:val="24"/>
-          <w:szCs w:val="24"/>
-        </w:rPr>
-        <w:t>Github</w:t>
-      </w:r>
-      <w:r>
-        <w:rPr>
-          <w:rFonts w:ascii="Times New Roman" w:hAnsi="Times New Roman" w:cs="Times New Roman"/>
-          <w:sz w:val="24"/>
-          <w:szCs w:val="24"/>
-        </w:rPr>
-        <w:t xml:space="preserve"> dengan nama UlanganDenganVSCode</w:t>
+        <w:t>Git commit</w:t>
+      </w:r>
+      <w:r>
+        <w:rPr>
+          <w:rFonts w:ascii="Times New Roman" w:hAnsi="Times New Roman" w:cs="Times New Roman"/>
+          <w:sz w:val="24"/>
+          <w:szCs w:val="24"/>
+        </w:rPr>
+        <w:t xml:space="preserve"> dengan source control</w:t>
       </w:r>
     </w:p>
     <w:p>
@@ -3006,11 +2947,12 @@
         <w:rPr>
           <w:noProof/>
         </w:rPr>
+        <w:lastRenderedPageBreak/>
         <w:drawing>
-          <wp:inline distT="0" distB="0" distL="0" distR="0" wp14:anchorId="45F384EC" wp14:editId="2163379E">
-            <wp:extent cx="5943600" cy="3073400"/>
-            <wp:effectExtent l="0" t="0" r="0" b="0"/>
-            <wp:docPr id="23" name="Picture 23"/>
+          <wp:inline distT="0" distB="0" distL="0" distR="0" wp14:anchorId="6F78DE03" wp14:editId="03430CA7">
+            <wp:extent cx="5943600" cy="4011930"/>
+            <wp:effectExtent l="0" t="0" r="0" b="7620"/>
+            <wp:docPr id="22" name="Picture 22"/>
             <wp:cNvGraphicFramePr>
               <a:graphicFrameLocks xmlns:a="http://schemas.openxmlformats.org/drawingml/2006/main" noChangeAspect="1"/>
             </wp:cNvGraphicFramePr>
@@ -3030,7 +2972,7 @@
                   <pic:spPr>
                     <a:xfrm>
                       <a:off x="0" y="0"/>
-                      <a:ext cx="5943600" cy="3073400"/>
+                      <a:ext cx="5943600" cy="4011930"/>
                     </a:xfrm>
                     <a:prstGeom prst="rect">
                       <a:avLst/>
@@ -3053,13 +2995,41 @@
           <w:szCs w:val="24"/>
         </w:rPr>
       </w:pPr>
-      <w:r>
-        <w:rPr>
-          <w:rFonts w:ascii="Times New Roman" w:hAnsi="Times New Roman" w:cs="Times New Roman"/>
-          <w:sz w:val="24"/>
-          <w:szCs w:val="24"/>
-        </w:rPr>
-        <w:t>Set Remote Origin ke folder repository</w:t>
+    </w:p>
+    <w:p>
+      <w:pPr>
+        <w:spacing w:after="0" w:line="240" w:lineRule="auto"/>
+        <w:ind w:left="567"/>
+        <w:rPr>
+          <w:rFonts w:ascii="Times New Roman" w:hAnsi="Times New Roman" w:cs="Times New Roman"/>
+          <w:sz w:val="24"/>
+          <w:szCs w:val="24"/>
+        </w:rPr>
+      </w:pPr>
+      <w:r>
+        <w:rPr>
+          <w:rFonts w:ascii="Times New Roman" w:hAnsi="Times New Roman" w:cs="Times New Roman"/>
+          <w:sz w:val="24"/>
+          <w:szCs w:val="24"/>
+        </w:rPr>
+        <w:t xml:space="preserve">Buat repository di </w:t>
+      </w:r>
+      <w:r>
+        <w:rPr>
+          <w:rFonts w:ascii="Times New Roman" w:hAnsi="Times New Roman" w:cs="Times New Roman"/>
+          <w:b/>
+          <w:sz w:val="24"/>
+          <w:szCs w:val="24"/>
+        </w:rPr>
+        <w:t>Github</w:t>
+      </w:r>
+      <w:r>
+        <w:rPr>
+          <w:rFonts w:ascii="Times New Roman" w:hAnsi="Times New Roman" w:cs="Times New Roman"/>
+          <w:sz w:val="24"/>
+          <w:szCs w:val="24"/>
+        </w:rPr>
+        <w:t xml:space="preserve"> dengan nama UlanganDenganVSCode</w:t>
       </w:r>
     </w:p>
     <w:p>
@@ -3076,12 +3046,11 @@
         <w:rPr>
           <w:noProof/>
         </w:rPr>
-        <w:lastRenderedPageBreak/>
         <w:drawing>
-          <wp:inline distT="0" distB="0" distL="0" distR="0" wp14:anchorId="368EBF29" wp14:editId="4D869ED2">
-            <wp:extent cx="5943600" cy="2021205"/>
+          <wp:inline distT="0" distB="0" distL="0" distR="0" wp14:anchorId="45F384EC" wp14:editId="2163379E">
+            <wp:extent cx="5943600" cy="3073400"/>
             <wp:effectExtent l="0" t="0" r="0" b="0"/>
-            <wp:docPr id="24" name="Picture 24"/>
+            <wp:docPr id="23" name="Picture 23"/>
             <wp:cNvGraphicFramePr>
               <a:graphicFrameLocks xmlns:a="http://schemas.openxmlformats.org/drawingml/2006/main" noChangeAspect="1"/>
             </wp:cNvGraphicFramePr>
@@ -3101,7 +3070,7 @@
                   <pic:spPr>
                     <a:xfrm>
                       <a:off x="0" y="0"/>
-                      <a:ext cx="5943600" cy="2021205"/>
+                      <a:ext cx="5943600" cy="3073400"/>
                     </a:xfrm>
                     <a:prstGeom prst="rect">
                       <a:avLst/>
@@ -3124,24 +3093,13 @@
           <w:szCs w:val="24"/>
         </w:rPr>
       </w:pPr>
-    </w:p>
-    <w:p>
-      <w:pPr>
-        <w:spacing w:after="0" w:line="240" w:lineRule="auto"/>
-        <w:ind w:left="567"/>
-        <w:rPr>
-          <w:rFonts w:ascii="Times New Roman" w:hAnsi="Times New Roman" w:cs="Times New Roman"/>
-          <w:sz w:val="24"/>
-          <w:szCs w:val="24"/>
-        </w:rPr>
-      </w:pPr>
-      <w:r>
-        <w:rPr>
-          <w:rFonts w:ascii="Times New Roman" w:hAnsi="Times New Roman" w:cs="Times New Roman"/>
-          <w:sz w:val="24"/>
-          <w:szCs w:val="24"/>
-        </w:rPr>
-        <w:t>Cek Remote Origin</w:t>
+      <w:r>
+        <w:rPr>
+          <w:rFonts w:ascii="Times New Roman" w:hAnsi="Times New Roman" w:cs="Times New Roman"/>
+          <w:sz w:val="24"/>
+          <w:szCs w:val="24"/>
+        </w:rPr>
+        <w:t>Set Remote Origin ke folder repository</w:t>
       </w:r>
     </w:p>
     <w:p>
@@ -3158,92 +3116,12 @@
         <w:rPr>
           <w:noProof/>
         </w:rPr>
+        <w:lastRenderedPageBreak/>
         <w:drawing>
-          <wp:inline distT="0" distB="0" distL="0" distR="0" wp14:anchorId="3877075B" wp14:editId="496210F7">
+          <wp:inline distT="0" distB="0" distL="0" distR="0" wp14:anchorId="368EBF29" wp14:editId="4D869ED2">
             <wp:extent cx="5943600" cy="2021205"/>
             <wp:effectExtent l="0" t="0" r="0" b="0"/>
-            <wp:docPr id="25" name="Picture 25"/>
-            <wp:cNvGraphicFramePr>
-              <a:graphicFrameLocks xmlns:a="http://schemas.openxmlformats.org/drawingml/2006/main" noChangeAspect="1"/>
-            </wp:cNvGraphicFramePr>
-            <a:graphic xmlns:a="http://schemas.openxmlformats.org/drawingml/2006/main">
-              <a:graphicData uri="http://schemas.openxmlformats.org/drawingml/2006/picture">
-                <pic:pic xmlns:pic="http://schemas.openxmlformats.org/drawingml/2006/picture">
-                  <pic:nvPicPr>
-                    <pic:cNvPr id="1" name=""/>
-                    <pic:cNvPicPr/>
-                  </pic:nvPicPr>
-                  <pic:blipFill>
-                    <a:blip r:embed="rId31"/>
-                    <a:stretch>
-                      <a:fillRect/>
-                    </a:stretch>
-                  </pic:blipFill>
-                  <pic:spPr>
-                    <a:xfrm>
-                      <a:off x="0" y="0"/>
-                      <a:ext cx="5943600" cy="2021205"/>
-                    </a:xfrm>
-                    <a:prstGeom prst="rect">
-                      <a:avLst/>
-                    </a:prstGeom>
-                  </pic:spPr>
-                </pic:pic>
-              </a:graphicData>
-            </a:graphic>
-          </wp:inline>
-        </w:drawing>
-      </w:r>
-    </w:p>
-    <w:p>
-      <w:pPr>
-        <w:spacing w:after="0" w:line="240" w:lineRule="auto"/>
-        <w:ind w:left="567"/>
-        <w:rPr>
-          <w:rFonts w:ascii="Times New Roman" w:hAnsi="Times New Roman" w:cs="Times New Roman"/>
-          <w:sz w:val="24"/>
-          <w:szCs w:val="24"/>
-        </w:rPr>
-      </w:pPr>
-    </w:p>
-    <w:p>
-      <w:pPr>
-        <w:spacing w:after="0" w:line="240" w:lineRule="auto"/>
-        <w:ind w:left="567"/>
-        <w:rPr>
-          <w:rFonts w:ascii="Times New Roman" w:hAnsi="Times New Roman" w:cs="Times New Roman"/>
-          <w:sz w:val="24"/>
-          <w:szCs w:val="24"/>
-        </w:rPr>
-      </w:pPr>
-      <w:r>
-        <w:rPr>
-          <w:rFonts w:ascii="Times New Roman" w:hAnsi="Times New Roman" w:cs="Times New Roman"/>
-          <w:sz w:val="24"/>
-          <w:szCs w:val="24"/>
-        </w:rPr>
-        <w:t>Lakukan upload/Push ke github</w:t>
-      </w:r>
-    </w:p>
-    <w:p>
-      <w:pPr>
-        <w:spacing w:after="0" w:line="240" w:lineRule="auto"/>
-        <w:ind w:left="567"/>
-        <w:rPr>
-          <w:rFonts w:ascii="Times New Roman" w:hAnsi="Times New Roman" w:cs="Times New Roman"/>
-          <w:sz w:val="24"/>
-          <w:szCs w:val="24"/>
-        </w:rPr>
-      </w:pPr>
-      <w:r>
-        <w:rPr>
-          <w:noProof/>
-        </w:rPr>
-        <w:drawing>
-          <wp:inline distT="0" distB="0" distL="0" distR="0" wp14:anchorId="49598161" wp14:editId="15A3D866">
-            <wp:extent cx="2790825" cy="2190750"/>
-            <wp:effectExtent l="0" t="0" r="9525" b="0"/>
-            <wp:docPr id="27" name="Picture 27"/>
+            <wp:docPr id="24" name="Picture 24"/>
             <wp:cNvGraphicFramePr>
               <a:graphicFrameLocks xmlns:a="http://schemas.openxmlformats.org/drawingml/2006/main" noChangeAspect="1"/>
             </wp:cNvGraphicFramePr>
@@ -3263,7 +3141,7 @@
                   <pic:spPr>
                     <a:xfrm>
                       <a:off x="0" y="0"/>
-                      <a:ext cx="2790825" cy="2190750"/>
+                      <a:ext cx="5943600" cy="2021205"/>
                     </a:xfrm>
                     <a:prstGeom prst="rect">
                       <a:avLst/>
@@ -3303,7 +3181,7 @@
           <w:sz w:val="24"/>
           <w:szCs w:val="24"/>
         </w:rPr>
-        <w:t>Cek repository di github</w:t>
+        <w:t>Cek Remote Origin</w:t>
       </w:r>
     </w:p>
     <w:p>
@@ -3320,12 +3198,92 @@
         <w:rPr>
           <w:noProof/>
         </w:rPr>
-        <w:lastRenderedPageBreak/>
         <w:drawing>
-          <wp:inline distT="0" distB="0" distL="0" distR="0" wp14:anchorId="1C50171F" wp14:editId="683A699C">
-            <wp:extent cx="5943600" cy="3382645"/>
-            <wp:effectExtent l="0" t="0" r="0" b="8255"/>
-            <wp:docPr id="26" name="Picture 26"/>
+          <wp:inline distT="0" distB="0" distL="0" distR="0" wp14:anchorId="3877075B" wp14:editId="496210F7">
+            <wp:extent cx="5943600" cy="2021205"/>
+            <wp:effectExtent l="0" t="0" r="0" b="0"/>
+            <wp:docPr id="25" name="Picture 25"/>
+            <wp:cNvGraphicFramePr>
+              <a:graphicFrameLocks xmlns:a="http://schemas.openxmlformats.org/drawingml/2006/main" noChangeAspect="1"/>
+            </wp:cNvGraphicFramePr>
+            <a:graphic xmlns:a="http://schemas.openxmlformats.org/drawingml/2006/main">
+              <a:graphicData uri="http://schemas.openxmlformats.org/drawingml/2006/picture">
+                <pic:pic xmlns:pic="http://schemas.openxmlformats.org/drawingml/2006/picture">
+                  <pic:nvPicPr>
+                    <pic:cNvPr id="1" name=""/>
+                    <pic:cNvPicPr/>
+                  </pic:nvPicPr>
+                  <pic:blipFill>
+                    <a:blip r:embed="rId32"/>
+                    <a:stretch>
+                      <a:fillRect/>
+                    </a:stretch>
+                  </pic:blipFill>
+                  <pic:spPr>
+                    <a:xfrm>
+                      <a:off x="0" y="0"/>
+                      <a:ext cx="5943600" cy="2021205"/>
+                    </a:xfrm>
+                    <a:prstGeom prst="rect">
+                      <a:avLst/>
+                    </a:prstGeom>
+                  </pic:spPr>
+                </pic:pic>
+              </a:graphicData>
+            </a:graphic>
+          </wp:inline>
+        </w:drawing>
+      </w:r>
+    </w:p>
+    <w:p>
+      <w:pPr>
+        <w:spacing w:after="0" w:line="240" w:lineRule="auto"/>
+        <w:ind w:left="567"/>
+        <w:rPr>
+          <w:rFonts w:ascii="Times New Roman" w:hAnsi="Times New Roman" w:cs="Times New Roman"/>
+          <w:sz w:val="24"/>
+          <w:szCs w:val="24"/>
+        </w:rPr>
+      </w:pPr>
+    </w:p>
+    <w:p>
+      <w:pPr>
+        <w:spacing w:after="0" w:line="240" w:lineRule="auto"/>
+        <w:ind w:left="567"/>
+        <w:rPr>
+          <w:rFonts w:ascii="Times New Roman" w:hAnsi="Times New Roman" w:cs="Times New Roman"/>
+          <w:sz w:val="24"/>
+          <w:szCs w:val="24"/>
+        </w:rPr>
+      </w:pPr>
+      <w:r>
+        <w:rPr>
+          <w:rFonts w:ascii="Times New Roman" w:hAnsi="Times New Roman" w:cs="Times New Roman"/>
+          <w:sz w:val="24"/>
+          <w:szCs w:val="24"/>
+        </w:rPr>
+        <w:t>Lakukan upload/Push ke github</w:t>
+      </w:r>
+    </w:p>
+    <w:p>
+      <w:pPr>
+        <w:spacing w:after="0" w:line="240" w:lineRule="auto"/>
+        <w:ind w:left="567"/>
+        <w:rPr>
+          <w:rFonts w:ascii="Times New Roman" w:hAnsi="Times New Roman" w:cs="Times New Roman"/>
+          <w:sz w:val="24"/>
+          <w:szCs w:val="24"/>
+        </w:rPr>
+      </w:pPr>
+      <w:r>
+        <w:rPr>
+          <w:noProof/>
+        </w:rPr>
+        <w:drawing>
+          <wp:inline distT="0" distB="0" distL="0" distR="0" wp14:anchorId="49598161" wp14:editId="15A3D866">
+            <wp:extent cx="2790825" cy="2190750"/>
+            <wp:effectExtent l="0" t="0" r="9525" b="0"/>
+            <wp:docPr id="27" name="Picture 27"/>
             <wp:cNvGraphicFramePr>
               <a:graphicFrameLocks xmlns:a="http://schemas.openxmlformats.org/drawingml/2006/main" noChangeAspect="1"/>
             </wp:cNvGraphicFramePr>
@@ -3345,7 +3303,7 @@
                   <pic:spPr>
                     <a:xfrm>
                       <a:off x="0" y="0"/>
-                      <a:ext cx="5943600" cy="3382645"/>
+                      <a:ext cx="2790825" cy="2190750"/>
                     </a:xfrm>
                     <a:prstGeom prst="rect">
                       <a:avLst/>
@@ -3385,28 +3343,13 @@
           <w:sz w:val="24"/>
           <w:szCs w:val="24"/>
         </w:rPr>
-        <w:t xml:space="preserve">Lakukan commit minimal </w:t>
-      </w:r>
-      <w:r>
-        <w:rPr>
-          <w:rFonts w:ascii="Times New Roman" w:hAnsi="Times New Roman" w:cs="Times New Roman"/>
-          <w:sz w:val="24"/>
-          <w:szCs w:val="24"/>
-        </w:rPr>
-        <w:t>2</w:t>
-      </w:r>
-      <w:r>
-        <w:rPr>
-          <w:rFonts w:ascii="Times New Roman" w:hAnsi="Times New Roman" w:cs="Times New Roman"/>
-          <w:sz w:val="24"/>
-          <w:szCs w:val="24"/>
-        </w:rPr>
-        <w:t xml:space="preserve"> kali pada file tsb</w:t>
-      </w:r>
-    </w:p>
-    <w:p>
-      <w:pPr>
-        <w:spacing w:after="0" w:line="240" w:lineRule="auto"/>
+        <w:t>Cek repository di github</w:t>
+      </w:r>
+    </w:p>
+    <w:p>
+      <w:pPr>
+        <w:spacing w:after="0" w:line="240" w:lineRule="auto"/>
+        <w:ind w:left="567"/>
         <w:rPr>
           <w:rFonts w:ascii="Times New Roman" w:hAnsi="Times New Roman" w:cs="Times New Roman"/>
           <w:sz w:val="24"/>
@@ -3417,11 +3360,12 @@
         <w:rPr>
           <w:noProof/>
         </w:rPr>
+        <w:lastRenderedPageBreak/>
         <w:drawing>
-          <wp:inline distT="0" distB="0" distL="0" distR="0" wp14:anchorId="66FCB0DF" wp14:editId="45A0E912">
-            <wp:extent cx="5943600" cy="3684270"/>
-            <wp:effectExtent l="0" t="0" r="0" b="0"/>
-            <wp:docPr id="28" name="Picture 28"/>
+          <wp:inline distT="0" distB="0" distL="0" distR="0" wp14:anchorId="1C50171F" wp14:editId="683A699C">
+            <wp:extent cx="5943600" cy="3382645"/>
+            <wp:effectExtent l="0" t="0" r="0" b="8255"/>
+            <wp:docPr id="26" name="Picture 26"/>
             <wp:cNvGraphicFramePr>
               <a:graphicFrameLocks xmlns:a="http://schemas.openxmlformats.org/drawingml/2006/main" noChangeAspect="1"/>
             </wp:cNvGraphicFramePr>
@@ -3441,7 +3385,7 @@
                   <pic:spPr>
                     <a:xfrm>
                       <a:off x="0" y="0"/>
-                      <a:ext cx="5943600" cy="3684270"/>
+                      <a:ext cx="5943600" cy="3382645"/>
                     </a:xfrm>
                     <a:prstGeom prst="rect">
                       <a:avLst/>
@@ -3457,6 +3401,52 @@
     <w:p>
       <w:pPr>
         <w:spacing w:after="0" w:line="240" w:lineRule="auto"/>
+        <w:ind w:left="567"/>
+        <w:rPr>
+          <w:rFonts w:ascii="Times New Roman" w:hAnsi="Times New Roman" w:cs="Times New Roman"/>
+          <w:sz w:val="24"/>
+          <w:szCs w:val="24"/>
+        </w:rPr>
+      </w:pPr>
+    </w:p>
+    <w:p>
+      <w:pPr>
+        <w:spacing w:after="0" w:line="240" w:lineRule="auto"/>
+        <w:ind w:left="567"/>
+        <w:rPr>
+          <w:rFonts w:ascii="Times New Roman" w:hAnsi="Times New Roman" w:cs="Times New Roman"/>
+          <w:sz w:val="24"/>
+          <w:szCs w:val="24"/>
+        </w:rPr>
+      </w:pPr>
+      <w:r>
+        <w:rPr>
+          <w:rFonts w:ascii="Times New Roman" w:hAnsi="Times New Roman" w:cs="Times New Roman"/>
+          <w:sz w:val="24"/>
+          <w:szCs w:val="24"/>
+        </w:rPr>
+        <w:t xml:space="preserve">Lakukan commit minimal </w:t>
+      </w:r>
+      <w:r>
+        <w:rPr>
+          <w:rFonts w:ascii="Times New Roman" w:hAnsi="Times New Roman" w:cs="Times New Roman"/>
+          <w:sz w:val="24"/>
+          <w:szCs w:val="24"/>
+        </w:rPr>
+        <w:t>2</w:t>
+      </w:r>
+      <w:r>
+        <w:rPr>
+          <w:rFonts w:ascii="Times New Roman" w:hAnsi="Times New Roman" w:cs="Times New Roman"/>
+          <w:sz w:val="24"/>
+          <w:szCs w:val="24"/>
+        </w:rPr>
+        <w:t xml:space="preserve"> kali pada file tsb</w:t>
+      </w:r>
+    </w:p>
+    <w:p>
+      <w:pPr>
+        <w:spacing w:after="0" w:line="240" w:lineRule="auto"/>
         <w:rPr>
           <w:rFonts w:ascii="Times New Roman" w:hAnsi="Times New Roman" w:cs="Times New Roman"/>
           <w:sz w:val="24"/>
@@ -3467,12 +3457,11 @@
         <w:rPr>
           <w:noProof/>
         </w:rPr>
-        <w:lastRenderedPageBreak/>
         <w:drawing>
-          <wp:inline distT="0" distB="0" distL="0" distR="0" wp14:anchorId="423ADE33" wp14:editId="2491121B">
-            <wp:extent cx="5943600" cy="4233545"/>
+          <wp:inline distT="0" distB="0" distL="0" distR="0" wp14:anchorId="66FCB0DF" wp14:editId="45A0E912">
+            <wp:extent cx="5943600" cy="3684270"/>
             <wp:effectExtent l="0" t="0" r="0" b="0"/>
-            <wp:docPr id="29" name="Picture 29"/>
+            <wp:docPr id="28" name="Picture 28"/>
             <wp:cNvGraphicFramePr>
               <a:graphicFrameLocks xmlns:a="http://schemas.openxmlformats.org/drawingml/2006/main" noChangeAspect="1"/>
             </wp:cNvGraphicFramePr>
@@ -3492,7 +3481,7 @@
                   <pic:spPr>
                     <a:xfrm>
                       <a:off x="0" y="0"/>
-                      <a:ext cx="5943600" cy="4233545"/>
+                      <a:ext cx="5943600" cy="3684270"/>
                     </a:xfrm>
                     <a:prstGeom prst="rect">
                       <a:avLst/>
@@ -3514,118 +3503,16 @@
           <w:szCs w:val="24"/>
         </w:rPr>
       </w:pPr>
-    </w:p>
-    <w:p>
-      <w:pPr>
-        <w:spacing w:after="0" w:line="240" w:lineRule="auto"/>
-        <w:rPr>
-          <w:rFonts w:ascii="Times New Roman" w:hAnsi="Times New Roman" w:cs="Times New Roman"/>
-          <w:sz w:val="24"/>
-          <w:szCs w:val="24"/>
-        </w:rPr>
-      </w:pPr>
-    </w:p>
-    <w:p>
-      <w:pPr>
-        <w:rPr>
-          <w:rFonts w:ascii="Times New Roman" w:hAnsi="Times New Roman" w:cs="Times New Roman"/>
-          <w:b/>
-          <w:sz w:val="24"/>
-          <w:szCs w:val="24"/>
-        </w:rPr>
-      </w:pPr>
-      <w:r>
-        <w:rPr>
-          <w:rFonts w:ascii="Times New Roman" w:hAnsi="Times New Roman" w:cs="Times New Roman"/>
-          <w:b/>
-          <w:sz w:val="24"/>
-          <w:szCs w:val="24"/>
-        </w:rPr>
-        <w:br w:type="page"/>
-      </w:r>
-    </w:p>
-    <w:p>
-      <w:pPr>
-        <w:pStyle w:val="ListParagraph"/>
-        <w:numPr>
-          <w:ilvl w:val="0"/>
-          <w:numId w:val="2"/>
-        </w:numPr>
-        <w:spacing w:after="0" w:line="240" w:lineRule="auto"/>
-        <w:ind w:left="284" w:hanging="284"/>
-        <w:rPr>
-          <w:rFonts w:ascii="Times New Roman" w:hAnsi="Times New Roman" w:cs="Times New Roman"/>
-          <w:b/>
-          <w:sz w:val="24"/>
-          <w:szCs w:val="24"/>
-        </w:rPr>
-      </w:pPr>
-      <w:r>
-        <w:rPr>
-          <w:rFonts w:ascii="Times New Roman" w:hAnsi="Times New Roman" w:cs="Times New Roman"/>
-          <w:b/>
-          <w:sz w:val="24"/>
-          <w:szCs w:val="24"/>
+      <w:r>
+        <w:rPr>
+          <w:noProof/>
         </w:rPr>
         <w:lastRenderedPageBreak/>
-        <w:t>GIT IGNORE</w:t>
-      </w:r>
-      <w:r>
-        <w:rPr>
-          <w:rFonts w:ascii="Times New Roman" w:hAnsi="Times New Roman" w:cs="Times New Roman"/>
-          <w:b/>
-          <w:sz w:val="24"/>
-          <w:szCs w:val="24"/>
-        </w:rPr>
-        <w:t xml:space="preserve"> (VSCode)</w:t>
-      </w:r>
-    </w:p>
-    <w:p>
-      <w:pPr>
-        <w:spacing w:after="0" w:line="240" w:lineRule="auto"/>
-        <w:rPr>
-          <w:rFonts w:ascii="Times New Roman" w:hAnsi="Times New Roman" w:cs="Times New Roman"/>
-          <w:sz w:val="24"/>
-          <w:szCs w:val="24"/>
-        </w:rPr>
-      </w:pPr>
-    </w:p>
-    <w:p>
-      <w:pPr>
-        <w:spacing w:after="0" w:line="240" w:lineRule="auto"/>
-        <w:rPr>
-          <w:rFonts w:ascii="Times New Roman" w:hAnsi="Times New Roman" w:cs="Times New Roman"/>
-          <w:sz w:val="24"/>
-          <w:szCs w:val="24"/>
-        </w:rPr>
-      </w:pPr>
-      <w:r>
-        <w:rPr>
-          <w:rFonts w:ascii="Times New Roman" w:hAnsi="Times New Roman" w:cs="Times New Roman"/>
-          <w:sz w:val="24"/>
-          <w:szCs w:val="24"/>
-        </w:rPr>
-        <w:t>Buat sebuah file Ms Word</w:t>
-      </w:r>
-    </w:p>
-    <w:p>
-      <w:pPr>
-        <w:spacing w:after="0" w:line="240" w:lineRule="auto"/>
-        <w:rPr>
-          <w:rFonts w:ascii="Times New Roman" w:hAnsi="Times New Roman" w:cs="Times New Roman"/>
-          <w:sz w:val="24"/>
-          <w:szCs w:val="24"/>
-        </w:rPr>
-      </w:pPr>
-      <w:r>
-        <w:rPr>
-          <w:noProof/>
-        </w:rPr>
         <w:drawing>
-          <wp:inline distT="0" distB="0" distL="0" distR="0" wp14:anchorId="71C7F0E8" wp14:editId="18D3B200">
-            <wp:extent cx="5943600" cy="3061970"/>
-            <wp:effectExtent l="0" t="0" r="0" b="5080"/>
-            <wp:docPr id="30" name="Picture 30"/>
+          <wp:inline distT="0" distB="0" distL="0" distR="0" wp14:anchorId="423ADE33" wp14:editId="2491121B">
+            <wp:extent cx="5943600" cy="4233545"/>
+            <wp:effectExtent l="0" t="0" r="0" b="0"/>
+            <wp:docPr id="29" name="Picture 29"/>
             <wp:cNvGraphicFramePr>
               <a:graphicFrameLocks xmlns:a="http://schemas.openxmlformats.org/drawingml/2006/main" noChangeAspect="1"/>
             </wp:cNvGraphicFramePr>
@@ -3645,7 +3532,7 @@
                   <pic:spPr>
                     <a:xfrm>
                       <a:off x="0" y="0"/>
-                      <a:ext cx="5943600" cy="3061970"/>
+                      <a:ext cx="5943600" cy="4233545"/>
                     </a:xfrm>
                     <a:prstGeom prst="rect">
                       <a:avLst/>
@@ -3677,21 +3564,88 @@
           <w:szCs w:val="24"/>
         </w:rPr>
       </w:pPr>
-      <w:r>
-        <w:rPr>
-          <w:rFonts w:ascii="Times New Roman" w:hAnsi="Times New Roman" w:cs="Times New Roman"/>
-          <w:sz w:val="24"/>
-          <w:szCs w:val="24"/>
-        </w:rPr>
-        <w:t>Buat sebuah file .gitignore dengan VSCode</w:t>
-      </w:r>
-      <w:r>
-        <w:rPr>
-          <w:rFonts w:ascii="Times New Roman" w:hAnsi="Times New Roman" w:cs="Times New Roman"/>
-          <w:sz w:val="24"/>
-          <w:szCs w:val="24"/>
-        </w:rPr>
-        <w:t xml:space="preserve"> dan isi file tsb dengan nama file yang akan di ignore</w:t>
+    </w:p>
+    <w:p>
+      <w:pPr>
+        <w:rPr>
+          <w:rFonts w:ascii="Times New Roman" w:hAnsi="Times New Roman" w:cs="Times New Roman"/>
+          <w:b/>
+          <w:sz w:val="24"/>
+          <w:szCs w:val="24"/>
+        </w:rPr>
+      </w:pPr>
+      <w:r>
+        <w:rPr>
+          <w:rFonts w:ascii="Times New Roman" w:hAnsi="Times New Roman" w:cs="Times New Roman"/>
+          <w:b/>
+          <w:sz w:val="24"/>
+          <w:szCs w:val="24"/>
+        </w:rPr>
+        <w:br w:type="page"/>
+      </w:r>
+    </w:p>
+    <w:p>
+      <w:pPr>
+        <w:pStyle w:val="ListParagraph"/>
+        <w:numPr>
+          <w:ilvl w:val="0"/>
+          <w:numId w:val="2"/>
+        </w:numPr>
+        <w:spacing w:after="0" w:line="240" w:lineRule="auto"/>
+        <w:ind w:left="284" w:hanging="284"/>
+        <w:rPr>
+          <w:rFonts w:ascii="Times New Roman" w:hAnsi="Times New Roman" w:cs="Times New Roman"/>
+          <w:b/>
+          <w:sz w:val="24"/>
+          <w:szCs w:val="24"/>
+        </w:rPr>
+      </w:pPr>
+      <w:r>
+        <w:rPr>
+          <w:rFonts w:ascii="Times New Roman" w:hAnsi="Times New Roman" w:cs="Times New Roman"/>
+          <w:b/>
+          <w:sz w:val="24"/>
+          <w:szCs w:val="24"/>
+        </w:rPr>
+        <w:lastRenderedPageBreak/>
+        <w:t>GIT IGNORE</w:t>
+      </w:r>
+      <w:r>
+        <w:rPr>
+          <w:rFonts w:ascii="Times New Roman" w:hAnsi="Times New Roman" w:cs="Times New Roman"/>
+          <w:b/>
+          <w:sz w:val="24"/>
+          <w:szCs w:val="24"/>
+        </w:rPr>
+        <w:t xml:space="preserve"> (VSCode)</w:t>
+      </w:r>
+    </w:p>
+    <w:p>
+      <w:pPr>
+        <w:spacing w:after="0" w:line="240" w:lineRule="auto"/>
+        <w:rPr>
+          <w:rFonts w:ascii="Times New Roman" w:hAnsi="Times New Roman" w:cs="Times New Roman"/>
+          <w:sz w:val="24"/>
+          <w:szCs w:val="24"/>
+        </w:rPr>
+      </w:pPr>
+    </w:p>
+    <w:p>
+      <w:pPr>
+        <w:spacing w:after="0" w:line="240" w:lineRule="auto"/>
+        <w:rPr>
+          <w:rFonts w:ascii="Times New Roman" w:hAnsi="Times New Roman" w:cs="Times New Roman"/>
+          <w:sz w:val="24"/>
+          <w:szCs w:val="24"/>
+        </w:rPr>
+      </w:pPr>
+      <w:r>
+        <w:rPr>
+          <w:rFonts w:ascii="Times New Roman" w:hAnsi="Times New Roman" w:cs="Times New Roman"/>
+          <w:sz w:val="24"/>
+          <w:szCs w:val="24"/>
+        </w:rPr>
+        <w:t>Buat sebuah file Ms Word</w:t>
       </w:r>
     </w:p>
     <w:p>
@@ -3708,10 +3662,10 @@
           <w:noProof/>
         </w:rPr>
         <w:drawing>
-          <wp:inline distT="0" distB="0" distL="0" distR="0" wp14:anchorId="64A6836C" wp14:editId="0DF2805C">
-            <wp:extent cx="5943600" cy="2134870"/>
-            <wp:effectExtent l="0" t="0" r="0" b="0"/>
-            <wp:docPr id="31" name="Picture 31"/>
+          <wp:inline distT="0" distB="0" distL="0" distR="0" wp14:anchorId="71C7F0E8" wp14:editId="18D3B200">
+            <wp:extent cx="5943600" cy="3061970"/>
+            <wp:effectExtent l="0" t="0" r="0" b="5080"/>
+            <wp:docPr id="30" name="Picture 30"/>
             <wp:cNvGraphicFramePr>
               <a:graphicFrameLocks xmlns:a="http://schemas.openxmlformats.org/drawingml/2006/main" noChangeAspect="1"/>
             </wp:cNvGraphicFramePr>
@@ -3731,7 +3685,7 @@
                   <pic:spPr>
                     <a:xfrm>
                       <a:off x="0" y="0"/>
-                      <a:ext cx="5943600" cy="2134870"/>
+                      <a:ext cx="5943600" cy="3061970"/>
                     </a:xfrm>
                     <a:prstGeom prst="rect">
                       <a:avLst/>
@@ -3769,18 +3723,16 @@
           <w:sz w:val="24"/>
           <w:szCs w:val="24"/>
         </w:rPr>
-        <w:t>Lakukan commit dengan vs code</w:t>
-      </w:r>
-    </w:p>
-    <w:p>
-      <w:pPr>
-        <w:spacing w:after="0" w:line="240" w:lineRule="auto"/>
-        <w:rPr>
-          <w:rFonts w:ascii="Times New Roman" w:hAnsi="Times New Roman" w:cs="Times New Roman"/>
-          <w:sz w:val="24"/>
-          <w:szCs w:val="24"/>
-        </w:rPr>
-      </w:pPr>
+        <w:t>Buat sebuah file .gitignore dengan VSCode</w:t>
+      </w:r>
+      <w:r>
+        <w:rPr>
+          <w:rFonts w:ascii="Times New Roman" w:hAnsi="Times New Roman" w:cs="Times New Roman"/>
+          <w:sz w:val="24"/>
+          <w:szCs w:val="24"/>
+        </w:rPr>
+        <w:t xml:space="preserve"> dan isi file tsb dengan nama file yang akan di ignore</w:t>
+      </w:r>
     </w:p>
     <w:p>
       <w:pPr>
@@ -3795,12 +3747,11 @@
         <w:rPr>
           <w:noProof/>
         </w:rPr>
-        <w:lastRenderedPageBreak/>
         <w:drawing>
-          <wp:inline distT="0" distB="0" distL="0" distR="0" wp14:anchorId="6EE6016C" wp14:editId="33BFB9C5">
-            <wp:extent cx="5943600" cy="3212465"/>
-            <wp:effectExtent l="0" t="0" r="0" b="6985"/>
-            <wp:docPr id="32" name="Picture 32"/>
+          <wp:inline distT="0" distB="0" distL="0" distR="0" wp14:anchorId="64A6836C" wp14:editId="0DF2805C">
+            <wp:extent cx="5943600" cy="2134870"/>
+            <wp:effectExtent l="0" t="0" r="0" b="0"/>
+            <wp:docPr id="31" name="Picture 31"/>
             <wp:cNvGraphicFramePr>
               <a:graphicFrameLocks xmlns:a="http://schemas.openxmlformats.org/drawingml/2006/main" noChangeAspect="1"/>
             </wp:cNvGraphicFramePr>
@@ -3820,7 +3771,7 @@
                   <pic:spPr>
                     <a:xfrm>
                       <a:off x="0" y="0"/>
-                      <a:ext cx="5943600" cy="3212465"/>
+                      <a:ext cx="5943600" cy="2134870"/>
                     </a:xfrm>
                     <a:prstGeom prst="rect">
                       <a:avLst/>
@@ -3835,548 +3786,61 @@
     </w:p>
     <w:p>
       <w:pPr>
-        <w:rPr>
-          <w:rFonts w:ascii="Times New Roman" w:hAnsi="Times New Roman" w:cs="Times New Roman"/>
-          <w:b/>
-          <w:sz w:val="24"/>
-          <w:szCs w:val="24"/>
-        </w:rPr>
-      </w:pPr>
-      <w:r>
-        <w:rPr>
-          <w:rFonts w:ascii="Times New Roman" w:hAnsi="Times New Roman" w:cs="Times New Roman"/>
-          <w:b/>
-          <w:sz w:val="24"/>
-          <w:szCs w:val="24"/>
-        </w:rPr>
-        <w:br w:type="page"/>
-      </w:r>
-    </w:p>
-    <w:p>
-      <w:pPr>
-        <w:pStyle w:val="ListParagraph"/>
-        <w:numPr>
-          <w:ilvl w:val="0"/>
-          <w:numId w:val="2"/>
-        </w:numPr>
-        <w:spacing w:after="0" w:line="240" w:lineRule="auto"/>
-        <w:ind w:left="284" w:hanging="284"/>
-        <w:rPr>
-          <w:rFonts w:ascii="Times New Roman" w:hAnsi="Times New Roman" w:cs="Times New Roman"/>
-          <w:b/>
-          <w:sz w:val="24"/>
-          <w:szCs w:val="24"/>
-        </w:rPr>
-      </w:pPr>
-      <w:r>
-        <w:rPr>
-          <w:rFonts w:ascii="Times New Roman" w:hAnsi="Times New Roman" w:cs="Times New Roman"/>
-          <w:b/>
-          <w:sz w:val="24"/>
-          <w:szCs w:val="24"/>
+        <w:spacing w:after="0" w:line="240" w:lineRule="auto"/>
+        <w:rPr>
+          <w:rFonts w:ascii="Times New Roman" w:hAnsi="Times New Roman" w:cs="Times New Roman"/>
+          <w:sz w:val="24"/>
+          <w:szCs w:val="24"/>
+        </w:rPr>
+      </w:pPr>
+    </w:p>
+    <w:p>
+      <w:pPr>
+        <w:spacing w:after="0" w:line="240" w:lineRule="auto"/>
+        <w:rPr>
+          <w:rFonts w:ascii="Times New Roman" w:hAnsi="Times New Roman" w:cs="Times New Roman"/>
+          <w:sz w:val="24"/>
+          <w:szCs w:val="24"/>
+        </w:rPr>
+      </w:pPr>
+      <w:r>
+        <w:rPr>
+          <w:rFonts w:ascii="Times New Roman" w:hAnsi="Times New Roman" w:cs="Times New Roman"/>
+          <w:sz w:val="24"/>
+          <w:szCs w:val="24"/>
+        </w:rPr>
+        <w:t>Lakukan commit dengan vs code</w:t>
+      </w:r>
+    </w:p>
+    <w:p>
+      <w:pPr>
+        <w:spacing w:after="0" w:line="240" w:lineRule="auto"/>
+        <w:rPr>
+          <w:rFonts w:ascii="Times New Roman" w:hAnsi="Times New Roman" w:cs="Times New Roman"/>
+          <w:sz w:val="24"/>
+          <w:szCs w:val="24"/>
+        </w:rPr>
+      </w:pPr>
+    </w:p>
+    <w:p>
+      <w:pPr>
+        <w:spacing w:after="0" w:line="240" w:lineRule="auto"/>
+        <w:rPr>
+          <w:rFonts w:ascii="Times New Roman" w:hAnsi="Times New Roman" w:cs="Times New Roman"/>
+          <w:sz w:val="24"/>
+          <w:szCs w:val="24"/>
+        </w:rPr>
+      </w:pPr>
+      <w:r>
+        <w:rPr>
+          <w:noProof/>
         </w:rPr>
         <w:lastRenderedPageBreak/>
-        <w:t>GIT CONFIG (SETTING &amp; REPLACE)</w:t>
-      </w:r>
-    </w:p>
-    <w:p>
-      <w:pPr>
-        <w:spacing w:after="0" w:line="240" w:lineRule="auto"/>
-        <w:rPr>
-          <w:rFonts w:ascii="Times New Roman" w:hAnsi="Times New Roman" w:cs="Times New Roman"/>
-          <w:sz w:val="24"/>
-          <w:szCs w:val="24"/>
-        </w:rPr>
-      </w:pPr>
-    </w:p>
-    <w:p>
-      <w:pPr>
-        <w:spacing w:after="0" w:line="240" w:lineRule="auto"/>
-        <w:rPr>
-          <w:rFonts w:ascii="Times New Roman" w:hAnsi="Times New Roman" w:cs="Times New Roman"/>
-          <w:sz w:val="24"/>
-          <w:szCs w:val="24"/>
-        </w:rPr>
-      </w:pPr>
-      <w:r>
-        <w:rPr>
-          <w:rFonts w:ascii="Times New Roman" w:hAnsi="Times New Roman" w:cs="Times New Roman"/>
-          <w:sz w:val="24"/>
-          <w:szCs w:val="24"/>
-        </w:rPr>
-        <w:t xml:space="preserve">Tuliskan cara melakukan </w:t>
-      </w:r>
-      <w:r>
-        <w:rPr>
-          <w:rFonts w:ascii="Times New Roman" w:hAnsi="Times New Roman" w:cs="Times New Roman"/>
-          <w:b/>
-          <w:sz w:val="24"/>
-          <w:szCs w:val="24"/>
-        </w:rPr>
-        <w:t>setting</w:t>
-      </w:r>
-      <w:r>
-        <w:rPr>
-          <w:rFonts w:ascii="Times New Roman" w:hAnsi="Times New Roman" w:cs="Times New Roman"/>
-          <w:sz w:val="24"/>
-          <w:szCs w:val="24"/>
-        </w:rPr>
-        <w:t xml:space="preserve"> global username dan global email pada git hub di terminal</w:t>
-      </w:r>
-    </w:p>
-    <w:p>
-      <w:pPr>
-        <w:shd w:val="clear" w:color="auto" w:fill="FFE599" w:themeFill="accent4" w:themeFillTint="66"/>
-        <w:ind w:left="284"/>
-        <w:rPr>
-          <w:rFonts w:ascii="Consolas" w:hAnsi="Consolas" w:cs="Consolas"/>
-          <w:sz w:val="20"/>
-          <w:szCs w:val="20"/>
-        </w:rPr>
-      </w:pPr>
-      <w:r>
-        <w:rPr>
-          <w:rFonts w:ascii="Consolas" w:hAnsi="Consolas" w:cs="Consolas"/>
-          <w:b/>
-          <w:bCs/>
-          <w:color w:val="323130"/>
-          <w:sz w:val="20"/>
-          <w:szCs w:val="20"/>
-        </w:rPr>
-        <w:t>Git config --global user.email “</w:t>
-      </w:r>
-      <w:r>
-        <w:rPr>
-          <w:rFonts w:ascii="Consolas" w:hAnsi="Consolas" w:cs="Consolas"/>
-          <w:b/>
-          <w:bCs/>
-          <w:color w:val="FF0000"/>
-          <w:sz w:val="20"/>
-          <w:szCs w:val="20"/>
-        </w:rPr>
-        <w:t>abangmuslimtamiang@gmail.com</w:t>
-      </w:r>
-      <w:r>
-        <w:rPr>
-          <w:rFonts w:ascii="Consolas" w:hAnsi="Consolas" w:cs="Consolas"/>
-          <w:b/>
-          <w:bCs/>
-          <w:color w:val="323130"/>
-          <w:sz w:val="20"/>
-          <w:szCs w:val="20"/>
-        </w:rPr>
-        <w:t>”</w:t>
-      </w:r>
-      <w:r>
-        <w:rPr>
-          <w:rFonts w:ascii="Consolas" w:hAnsi="Consolas" w:cs="Consolas"/>
-          <w:color w:val="323130"/>
-          <w:sz w:val="20"/>
-          <w:szCs w:val="20"/>
-        </w:rPr>
-        <w:t>:</w:t>
-      </w:r>
-    </w:p>
-    <w:p>
-      <w:pPr>
-        <w:shd w:val="clear" w:color="auto" w:fill="FFE599" w:themeFill="accent4" w:themeFillTint="66"/>
-        <w:ind w:left="284"/>
-        <w:rPr>
-          <w:rFonts w:ascii="Consolas" w:hAnsi="Consolas" w:cs="Consolas"/>
-          <w:b/>
-          <w:bCs/>
-          <w:color w:val="323130"/>
-          <w:sz w:val="20"/>
-          <w:szCs w:val="20"/>
-        </w:rPr>
-      </w:pPr>
-      <w:r>
-        <w:rPr>
-          <w:rFonts w:ascii="Consolas" w:hAnsi="Consolas" w:cs="Consolas"/>
-          <w:b/>
-          <w:bCs/>
-          <w:color w:val="323130"/>
-          <w:sz w:val="20"/>
-          <w:szCs w:val="20"/>
-        </w:rPr>
-        <w:t>Git config --global user.name “</w:t>
-      </w:r>
-      <w:r>
-        <w:rPr>
-          <w:rFonts w:ascii="Consolas" w:hAnsi="Consolas" w:cs="Consolas"/>
-          <w:b/>
-          <w:bCs/>
-          <w:color w:val="FF0000"/>
-          <w:sz w:val="20"/>
-          <w:szCs w:val="20"/>
-        </w:rPr>
-        <w:t>abangmuslim</w:t>
-      </w:r>
-      <w:r>
-        <w:rPr>
-          <w:rFonts w:ascii="Consolas" w:hAnsi="Consolas" w:cs="Consolas"/>
-          <w:b/>
-          <w:bCs/>
-          <w:color w:val="323130"/>
-          <w:sz w:val="20"/>
-          <w:szCs w:val="20"/>
-        </w:rPr>
-        <w:t>”</w:t>
-      </w:r>
-      <w:r>
-        <w:rPr>
-          <w:rFonts w:ascii="Consolas" w:hAnsi="Consolas" w:cs="Consolas"/>
-          <w:b/>
-          <w:bCs/>
-          <w:color w:val="323130"/>
-          <w:sz w:val="20"/>
-          <w:szCs w:val="20"/>
-        </w:rPr>
-        <w:t>:</w:t>
-      </w:r>
-    </w:p>
-    <w:p>
-      <w:pPr>
-        <w:spacing w:after="0" w:line="240" w:lineRule="auto"/>
-        <w:rPr>
-          <w:rFonts w:ascii="Times New Roman" w:hAnsi="Times New Roman" w:cs="Times New Roman"/>
-          <w:sz w:val="24"/>
-          <w:szCs w:val="24"/>
-        </w:rPr>
-      </w:pPr>
-    </w:p>
-    <w:p>
-      <w:pPr>
-        <w:spacing w:after="0" w:line="240" w:lineRule="auto"/>
-        <w:rPr>
-          <w:rFonts w:ascii="Times New Roman" w:hAnsi="Times New Roman" w:cs="Times New Roman"/>
-          <w:sz w:val="24"/>
-          <w:szCs w:val="24"/>
-        </w:rPr>
-      </w:pPr>
-    </w:p>
-    <w:p>
-      <w:pPr>
-        <w:spacing w:after="0" w:line="240" w:lineRule="auto"/>
-        <w:rPr>
-          <w:rFonts w:ascii="Times New Roman" w:hAnsi="Times New Roman" w:cs="Times New Roman"/>
-          <w:sz w:val="24"/>
-          <w:szCs w:val="24"/>
-        </w:rPr>
-      </w:pPr>
-    </w:p>
-    <w:p>
-      <w:pPr>
-        <w:spacing w:after="0" w:line="240" w:lineRule="auto"/>
-        <w:rPr>
-          <w:rFonts w:ascii="Times New Roman" w:hAnsi="Times New Roman" w:cs="Times New Roman"/>
-          <w:sz w:val="24"/>
-          <w:szCs w:val="24"/>
-        </w:rPr>
-      </w:pPr>
-      <w:r>
-        <w:rPr>
-          <w:rFonts w:ascii="Times New Roman" w:hAnsi="Times New Roman" w:cs="Times New Roman"/>
-          <w:sz w:val="24"/>
-          <w:szCs w:val="24"/>
-        </w:rPr>
-        <w:t xml:space="preserve">Tuliskan cara melakukan </w:t>
-      </w:r>
-      <w:r>
-        <w:rPr>
-          <w:rFonts w:ascii="Times New Roman" w:hAnsi="Times New Roman" w:cs="Times New Roman"/>
-          <w:b/>
-          <w:sz w:val="24"/>
-          <w:szCs w:val="24"/>
-        </w:rPr>
-        <w:t>replace</w:t>
-      </w:r>
-      <w:r>
-        <w:rPr>
-          <w:rFonts w:ascii="Times New Roman" w:hAnsi="Times New Roman" w:cs="Times New Roman"/>
-          <w:sz w:val="24"/>
-          <w:szCs w:val="24"/>
-        </w:rPr>
-        <w:t xml:space="preserve"> global username dan global email pada git hub di terminal</w:t>
-      </w:r>
-    </w:p>
-    <w:p>
-      <w:pPr>
-        <w:shd w:val="clear" w:color="auto" w:fill="FFE599" w:themeFill="accent4" w:themeFillTint="66"/>
-        <w:ind w:left="284"/>
-        <w:rPr>
-          <w:rFonts w:ascii="Consolas" w:hAnsi="Consolas" w:cs="Consolas"/>
-          <w:sz w:val="20"/>
-          <w:szCs w:val="20"/>
-        </w:rPr>
-      </w:pPr>
-      <w:r>
-        <w:rPr>
-          <w:rFonts w:ascii="Consolas" w:hAnsi="Consolas" w:cs="Consolas"/>
-          <w:sz w:val="20"/>
-          <w:szCs w:val="20"/>
-        </w:rPr>
-        <w:t>git config --global --replace-all user.name "</w:t>
-      </w:r>
-      <w:r>
-        <w:rPr>
-          <w:rFonts w:ascii="Consolas" w:hAnsi="Consolas" w:cs="Consolas"/>
-          <w:color w:val="FF0000"/>
-          <w:sz w:val="20"/>
-          <w:szCs w:val="20"/>
-        </w:rPr>
-        <w:t>abangmuslim</w:t>
-      </w:r>
-      <w:r>
-        <w:rPr>
-          <w:rFonts w:ascii="Consolas" w:hAnsi="Consolas" w:cs="Consolas"/>
-          <w:sz w:val="20"/>
-          <w:szCs w:val="20"/>
-        </w:rPr>
-        <w:t>"</w:t>
-      </w:r>
-    </w:p>
-    <w:p>
-      <w:pPr>
-        <w:shd w:val="clear" w:color="auto" w:fill="FFE599" w:themeFill="accent4" w:themeFillTint="66"/>
-        <w:ind w:left="284"/>
-        <w:rPr>
-          <w:rFonts w:ascii="Consolas" w:hAnsi="Consolas" w:cs="Consolas"/>
-          <w:sz w:val="20"/>
-          <w:szCs w:val="20"/>
-        </w:rPr>
-      </w:pPr>
-      <w:r>
-        <w:rPr>
-          <w:rFonts w:ascii="Consolas" w:hAnsi="Consolas" w:cs="Consolas"/>
-          <w:sz w:val="20"/>
-          <w:szCs w:val="20"/>
-        </w:rPr>
-        <w:t>git config --global --replace-all user.</w:t>
-      </w:r>
-      <w:r>
-        <w:rPr>
-          <w:rFonts w:ascii="Consolas" w:hAnsi="Consolas" w:cs="Consolas"/>
-          <w:sz w:val="20"/>
-          <w:szCs w:val="20"/>
-        </w:rPr>
-        <w:t>e</w:t>
-      </w:r>
-      <w:r>
-        <w:rPr>
-          <w:rFonts w:ascii="Consolas" w:hAnsi="Consolas" w:cs="Consolas"/>
-          <w:sz w:val="20"/>
-          <w:szCs w:val="20"/>
-        </w:rPr>
-        <w:t>mail "</w:t>
-      </w:r>
-      <w:r>
-        <w:rPr>
-          <w:rFonts w:ascii="Consolas" w:hAnsi="Consolas" w:cs="Consolas"/>
-          <w:color w:val="FF0000"/>
-          <w:sz w:val="20"/>
-          <w:szCs w:val="20"/>
-        </w:rPr>
-        <w:t>abangmuslimtamiang@gmail.com</w:t>
-      </w:r>
-      <w:r>
-        <w:rPr>
-          <w:rFonts w:ascii="Consolas" w:hAnsi="Consolas" w:cs="Consolas"/>
-          <w:sz w:val="20"/>
-          <w:szCs w:val="20"/>
-        </w:rPr>
-        <w:t>"</w:t>
-      </w:r>
-    </w:p>
-    <w:p>
-      <w:pPr>
-        <w:spacing w:after="0" w:line="240" w:lineRule="auto"/>
-        <w:rPr>
-          <w:rFonts w:ascii="Times New Roman" w:hAnsi="Times New Roman" w:cs="Times New Roman"/>
-          <w:sz w:val="24"/>
-          <w:szCs w:val="24"/>
-        </w:rPr>
-      </w:pPr>
-    </w:p>
-    <w:p>
-      <w:pPr>
-        <w:spacing w:after="0" w:line="240" w:lineRule="auto"/>
-        <w:rPr>
-          <w:rFonts w:ascii="Times New Roman" w:hAnsi="Times New Roman" w:cs="Times New Roman"/>
-          <w:sz w:val="24"/>
-          <w:szCs w:val="24"/>
-        </w:rPr>
-      </w:pPr>
-    </w:p>
-    <w:p>
-      <w:pPr>
-        <w:spacing w:after="0" w:line="240" w:lineRule="auto"/>
-        <w:rPr>
-          <w:rFonts w:ascii="Times New Roman" w:hAnsi="Times New Roman" w:cs="Times New Roman"/>
-          <w:sz w:val="24"/>
-          <w:szCs w:val="24"/>
-        </w:rPr>
-      </w:pPr>
-    </w:p>
-    <w:p>
-      <w:pPr>
-        <w:rPr>
-          <w:rFonts w:ascii="Times New Roman" w:hAnsi="Times New Roman" w:cs="Times New Roman"/>
-          <w:b/>
-          <w:sz w:val="24"/>
-          <w:szCs w:val="24"/>
-        </w:rPr>
-      </w:pPr>
-      <w:r>
-        <w:rPr>
-          <w:rFonts w:ascii="Times New Roman" w:hAnsi="Times New Roman" w:cs="Times New Roman"/>
-          <w:b/>
-          <w:sz w:val="24"/>
-          <w:szCs w:val="24"/>
-        </w:rPr>
-        <w:br w:type="page"/>
-      </w:r>
-    </w:p>
-    <w:p>
-      <w:pPr>
-        <w:pStyle w:val="ListParagraph"/>
-        <w:numPr>
-          <w:ilvl w:val="0"/>
-          <w:numId w:val="2"/>
-        </w:numPr>
-        <w:spacing w:after="0" w:line="240" w:lineRule="auto"/>
-        <w:ind w:left="284" w:hanging="284"/>
-        <w:rPr>
-          <w:rFonts w:ascii="Times New Roman" w:hAnsi="Times New Roman" w:cs="Times New Roman"/>
-          <w:b/>
-          <w:sz w:val="24"/>
-          <w:szCs w:val="24"/>
-        </w:rPr>
-      </w:pPr>
-      <w:r>
-        <w:rPr>
-          <w:rFonts w:ascii="Times New Roman" w:hAnsi="Times New Roman" w:cs="Times New Roman"/>
-          <w:b/>
-          <w:sz w:val="24"/>
-          <w:szCs w:val="24"/>
-        </w:rPr>
-        <w:lastRenderedPageBreak/>
-        <w:t>GIT CLONE (CLONING &amp; ZIP)</w:t>
-      </w:r>
-    </w:p>
-    <w:p>
-      <w:pPr>
-        <w:spacing w:after="0" w:line="240" w:lineRule="auto"/>
-        <w:rPr>
-          <w:rFonts w:ascii="Times New Roman" w:hAnsi="Times New Roman" w:cs="Times New Roman"/>
-          <w:sz w:val="24"/>
-          <w:szCs w:val="24"/>
-        </w:rPr>
-      </w:pPr>
-    </w:p>
-    <w:p>
-      <w:pPr>
-        <w:spacing w:after="0" w:line="240" w:lineRule="auto"/>
-        <w:rPr>
-          <w:rFonts w:ascii="Times New Roman" w:hAnsi="Times New Roman" w:cs="Times New Roman"/>
-          <w:sz w:val="24"/>
-          <w:szCs w:val="24"/>
-        </w:rPr>
-      </w:pPr>
-      <w:r>
-        <w:rPr>
-          <w:rFonts w:ascii="Times New Roman" w:hAnsi="Times New Roman" w:cs="Times New Roman"/>
-          <w:sz w:val="24"/>
-          <w:szCs w:val="24"/>
-        </w:rPr>
-        <w:t>Lakukan cloning repository ulangan terminal ke windows explorer (local) dengan directory sebagai berikut:</w:t>
-      </w:r>
-    </w:p>
-    <w:p>
-      <w:pPr>
-        <w:spacing w:after="0" w:line="240" w:lineRule="auto"/>
-        <w:rPr>
-          <w:rFonts w:ascii="Times New Roman" w:hAnsi="Times New Roman" w:cs="Times New Roman"/>
-          <w:sz w:val="24"/>
-          <w:szCs w:val="24"/>
-        </w:rPr>
-      </w:pPr>
-      <w:r>
-        <w:rPr>
-          <w:rFonts w:ascii="Times New Roman" w:hAnsi="Times New Roman" w:cs="Times New Roman"/>
-          <w:sz w:val="24"/>
-          <w:szCs w:val="24"/>
-        </w:rPr>
-        <w:t>D:\</w:t>
-      </w:r>
-      <w:r>
-        <w:rPr>
-          <w:rFonts w:ascii="Times New Roman" w:hAnsi="Times New Roman" w:cs="Times New Roman"/>
-          <w:sz w:val="24"/>
-          <w:szCs w:val="24"/>
-        </w:rPr>
-        <w:t>NAMASISWA</w:t>
-      </w:r>
-      <w:r>
-        <w:rPr>
-          <w:rFonts w:ascii="Times New Roman" w:hAnsi="Times New Roman" w:cs="Times New Roman"/>
-          <w:sz w:val="24"/>
-          <w:szCs w:val="24"/>
-        </w:rPr>
-        <w:t xml:space="preserve"> </w:t>
-      </w:r>
-      <w:r>
-        <w:rPr>
-          <w:rFonts w:ascii="Times New Roman" w:hAnsi="Times New Roman" w:cs="Times New Roman"/>
-          <w:sz w:val="24"/>
-          <w:szCs w:val="24"/>
-        </w:rPr>
-        <w:t>\PENILAIAN\KETERAMPILAN</w:t>
-      </w:r>
-      <w:r>
-        <w:rPr>
-          <w:rFonts w:ascii="Times New Roman" w:hAnsi="Times New Roman" w:cs="Times New Roman"/>
-          <w:sz w:val="24"/>
-          <w:szCs w:val="24"/>
-        </w:rPr>
-        <w:t xml:space="preserve"> \GANJIL\1 GIT GITHUB\ULANGAN</w:t>
-      </w:r>
-      <w:r>
-        <w:rPr>
-          <w:rFonts w:ascii="Times New Roman" w:hAnsi="Times New Roman" w:cs="Times New Roman"/>
-          <w:sz w:val="24"/>
-          <w:szCs w:val="24"/>
-        </w:rPr>
-        <w:t>\</w:t>
-      </w:r>
-      <w:r>
-        <w:rPr>
-          <w:rFonts w:ascii="Times New Roman" w:hAnsi="Times New Roman" w:cs="Times New Roman"/>
-          <w:sz w:val="24"/>
-          <w:szCs w:val="24"/>
-        </w:rPr>
-        <w:tab/>
-        <w:t>CLONNING</w:t>
-      </w:r>
-    </w:p>
-    <w:p>
-      <w:pPr>
-        <w:spacing w:after="0" w:line="240" w:lineRule="auto"/>
-        <w:rPr>
-          <w:rFonts w:ascii="Times New Roman" w:hAnsi="Times New Roman" w:cs="Times New Roman"/>
-          <w:sz w:val="24"/>
-          <w:szCs w:val="24"/>
-        </w:rPr>
-      </w:pPr>
-      <w:r>
-        <w:rPr>
-          <w:noProof/>
-        </w:rPr>
         <w:drawing>
-          <wp:inline distT="0" distB="0" distL="0" distR="0" wp14:anchorId="5069DDD1" wp14:editId="34194277">
-            <wp:extent cx="5943600" cy="4457700"/>
-            <wp:effectExtent l="0" t="0" r="0" b="0"/>
-            <wp:docPr id="33" name="Picture 33"/>
+          <wp:inline distT="0" distB="0" distL="0" distR="0" wp14:anchorId="6EE6016C" wp14:editId="33BFB9C5">
+            <wp:extent cx="5943600" cy="3212465"/>
+            <wp:effectExtent l="0" t="0" r="0" b="6985"/>
+            <wp:docPr id="32" name="Picture 32"/>
             <wp:cNvGraphicFramePr>
               <a:graphicFrameLocks xmlns:a="http://schemas.openxmlformats.org/drawingml/2006/main" noChangeAspect="1"/>
             </wp:cNvGraphicFramePr>
@@ -4396,7 +3860,7 @@
                   <pic:spPr>
                     <a:xfrm>
                       <a:off x="0" y="0"/>
-                      <a:ext cx="5943600" cy="4457700"/>
+                      <a:ext cx="5943600" cy="3212465"/>
                     </a:xfrm>
                     <a:prstGeom prst="rect">
                       <a:avLst/>
@@ -4411,38 +3875,528 @@
     </w:p>
     <w:p>
       <w:pPr>
-        <w:spacing w:after="0" w:line="240" w:lineRule="auto"/>
-        <w:rPr>
-          <w:rFonts w:ascii="Times New Roman" w:hAnsi="Times New Roman" w:cs="Times New Roman"/>
-          <w:sz w:val="24"/>
-          <w:szCs w:val="24"/>
-        </w:rPr>
-      </w:pPr>
-    </w:p>
-    <w:p>
-      <w:pPr>
-        <w:spacing w:after="0" w:line="240" w:lineRule="auto"/>
-        <w:rPr>
-          <w:rFonts w:ascii="Times New Roman" w:hAnsi="Times New Roman" w:cs="Times New Roman"/>
-          <w:sz w:val="24"/>
-          <w:szCs w:val="24"/>
-        </w:rPr>
-      </w:pPr>
-      <w:r>
-        <w:rPr>
-          <w:rFonts w:ascii="Times New Roman" w:hAnsi="Times New Roman" w:cs="Times New Roman"/>
-          <w:sz w:val="24"/>
-          <w:szCs w:val="24"/>
-        </w:rPr>
-        <w:t xml:space="preserve">git clone </w:t>
-      </w:r>
-      <w:r>
-        <w:rPr>
-          <w:rFonts w:ascii="Times New Roman" w:hAnsi="Times New Roman" w:cs="Times New Roman"/>
-          <w:sz w:val="24"/>
-          <w:szCs w:val="24"/>
-        </w:rPr>
-        <w:t>https://github.com/abangmuslim/UlanganDenganVSCode.git</w:t>
+        <w:rPr>
+          <w:rFonts w:ascii="Times New Roman" w:hAnsi="Times New Roman" w:cs="Times New Roman"/>
+          <w:b/>
+          <w:sz w:val="24"/>
+          <w:szCs w:val="24"/>
+        </w:rPr>
+      </w:pPr>
+      <w:r>
+        <w:rPr>
+          <w:rFonts w:ascii="Times New Roman" w:hAnsi="Times New Roman" w:cs="Times New Roman"/>
+          <w:b/>
+          <w:sz w:val="24"/>
+          <w:szCs w:val="24"/>
+        </w:rPr>
+        <w:br w:type="page"/>
+      </w:r>
+    </w:p>
+    <w:p>
+      <w:pPr>
+        <w:pStyle w:val="ListParagraph"/>
+        <w:numPr>
+          <w:ilvl w:val="0"/>
+          <w:numId w:val="2"/>
+        </w:numPr>
+        <w:spacing w:after="0" w:line="240" w:lineRule="auto"/>
+        <w:ind w:left="284" w:hanging="284"/>
+        <w:rPr>
+          <w:rFonts w:ascii="Times New Roman" w:hAnsi="Times New Roman" w:cs="Times New Roman"/>
+          <w:b/>
+          <w:sz w:val="24"/>
+          <w:szCs w:val="24"/>
+        </w:rPr>
+      </w:pPr>
+      <w:r>
+        <w:rPr>
+          <w:rFonts w:ascii="Times New Roman" w:hAnsi="Times New Roman" w:cs="Times New Roman"/>
+          <w:b/>
+          <w:sz w:val="24"/>
+          <w:szCs w:val="24"/>
+        </w:rPr>
+        <w:lastRenderedPageBreak/>
+        <w:t>GIT CONFIG (SETTING &amp; REPLACE)</w:t>
+      </w:r>
+    </w:p>
+    <w:p>
+      <w:pPr>
+        <w:spacing w:after="0" w:line="240" w:lineRule="auto"/>
+        <w:rPr>
+          <w:rFonts w:ascii="Times New Roman" w:hAnsi="Times New Roman" w:cs="Times New Roman"/>
+          <w:sz w:val="24"/>
+          <w:szCs w:val="24"/>
+        </w:rPr>
+      </w:pPr>
+    </w:p>
+    <w:p>
+      <w:pPr>
+        <w:spacing w:after="0" w:line="240" w:lineRule="auto"/>
+        <w:rPr>
+          <w:rFonts w:ascii="Times New Roman" w:hAnsi="Times New Roman" w:cs="Times New Roman"/>
+          <w:sz w:val="24"/>
+          <w:szCs w:val="24"/>
+        </w:rPr>
+      </w:pPr>
+      <w:r>
+        <w:rPr>
+          <w:rFonts w:ascii="Times New Roman" w:hAnsi="Times New Roman" w:cs="Times New Roman"/>
+          <w:sz w:val="24"/>
+          <w:szCs w:val="24"/>
+        </w:rPr>
+        <w:t xml:space="preserve">Tuliskan cara melakukan </w:t>
+      </w:r>
+      <w:r>
+        <w:rPr>
+          <w:rFonts w:ascii="Times New Roman" w:hAnsi="Times New Roman" w:cs="Times New Roman"/>
+          <w:b/>
+          <w:sz w:val="24"/>
+          <w:szCs w:val="24"/>
+        </w:rPr>
+        <w:t>setting</w:t>
+      </w:r>
+      <w:r>
+        <w:rPr>
+          <w:rFonts w:ascii="Times New Roman" w:hAnsi="Times New Roman" w:cs="Times New Roman"/>
+          <w:sz w:val="24"/>
+          <w:szCs w:val="24"/>
+        </w:rPr>
+        <w:t xml:space="preserve"> global username dan global email pada git hub di terminal</w:t>
+      </w:r>
+    </w:p>
+    <w:p>
+      <w:pPr>
+        <w:shd w:val="clear" w:color="auto" w:fill="FFE599" w:themeFill="accent4" w:themeFillTint="66"/>
+        <w:ind w:left="284"/>
+        <w:rPr>
+          <w:rFonts w:ascii="Consolas" w:hAnsi="Consolas" w:cs="Consolas"/>
+          <w:sz w:val="20"/>
+          <w:szCs w:val="20"/>
+        </w:rPr>
+      </w:pPr>
+      <w:r>
+        <w:rPr>
+          <w:rFonts w:ascii="Consolas" w:hAnsi="Consolas" w:cs="Consolas"/>
+          <w:b/>
+          <w:bCs/>
+          <w:color w:val="323130"/>
+          <w:sz w:val="20"/>
+          <w:szCs w:val="20"/>
+        </w:rPr>
+        <w:t>Git config --global user.email “</w:t>
+      </w:r>
+      <w:r>
+        <w:rPr>
+          <w:rFonts w:ascii="Consolas" w:hAnsi="Consolas" w:cs="Consolas"/>
+          <w:b/>
+          <w:bCs/>
+          <w:color w:val="FF0000"/>
+          <w:sz w:val="20"/>
+          <w:szCs w:val="20"/>
+        </w:rPr>
+        <w:t>abangmuslimtamiang@gmail.com</w:t>
+      </w:r>
+      <w:r>
+        <w:rPr>
+          <w:rFonts w:ascii="Consolas" w:hAnsi="Consolas" w:cs="Consolas"/>
+          <w:b/>
+          <w:bCs/>
+          <w:color w:val="323130"/>
+          <w:sz w:val="20"/>
+          <w:szCs w:val="20"/>
+        </w:rPr>
+        <w:t>”</w:t>
+      </w:r>
+      <w:r>
+        <w:rPr>
+          <w:rFonts w:ascii="Consolas" w:hAnsi="Consolas" w:cs="Consolas"/>
+          <w:color w:val="323130"/>
+          <w:sz w:val="20"/>
+          <w:szCs w:val="20"/>
+        </w:rPr>
+        <w:t>:</w:t>
+      </w:r>
+    </w:p>
+    <w:p>
+      <w:pPr>
+        <w:shd w:val="clear" w:color="auto" w:fill="FFE599" w:themeFill="accent4" w:themeFillTint="66"/>
+        <w:ind w:left="284"/>
+        <w:rPr>
+          <w:rFonts w:ascii="Consolas" w:hAnsi="Consolas" w:cs="Consolas"/>
+          <w:b/>
+          <w:bCs/>
+          <w:color w:val="323130"/>
+          <w:sz w:val="20"/>
+          <w:szCs w:val="20"/>
+        </w:rPr>
+      </w:pPr>
+      <w:r>
+        <w:rPr>
+          <w:rFonts w:ascii="Consolas" w:hAnsi="Consolas" w:cs="Consolas"/>
+          <w:b/>
+          <w:bCs/>
+          <w:color w:val="323130"/>
+          <w:sz w:val="20"/>
+          <w:szCs w:val="20"/>
+        </w:rPr>
+        <w:t>Git config --global user.name “</w:t>
+      </w:r>
+      <w:r>
+        <w:rPr>
+          <w:rFonts w:ascii="Consolas" w:hAnsi="Consolas" w:cs="Consolas"/>
+          <w:b/>
+          <w:bCs/>
+          <w:color w:val="FF0000"/>
+          <w:sz w:val="20"/>
+          <w:szCs w:val="20"/>
+        </w:rPr>
+        <w:t>abangmuslim</w:t>
+      </w:r>
+      <w:r>
+        <w:rPr>
+          <w:rFonts w:ascii="Consolas" w:hAnsi="Consolas" w:cs="Consolas"/>
+          <w:b/>
+          <w:bCs/>
+          <w:color w:val="323130"/>
+          <w:sz w:val="20"/>
+          <w:szCs w:val="20"/>
+        </w:rPr>
+        <w:t>”</w:t>
+      </w:r>
+      <w:r>
+        <w:rPr>
+          <w:rFonts w:ascii="Consolas" w:hAnsi="Consolas" w:cs="Consolas"/>
+          <w:b/>
+          <w:bCs/>
+          <w:color w:val="323130"/>
+          <w:sz w:val="20"/>
+          <w:szCs w:val="20"/>
+        </w:rPr>
+        <w:t>:</w:t>
+      </w:r>
+    </w:p>
+    <w:p>
+      <w:pPr>
+        <w:spacing w:after="0" w:line="240" w:lineRule="auto"/>
+        <w:rPr>
+          <w:rFonts w:ascii="Times New Roman" w:hAnsi="Times New Roman" w:cs="Times New Roman"/>
+          <w:sz w:val="24"/>
+          <w:szCs w:val="24"/>
+        </w:rPr>
+      </w:pPr>
+    </w:p>
+    <w:p>
+      <w:pPr>
+        <w:spacing w:after="0" w:line="240" w:lineRule="auto"/>
+        <w:rPr>
+          <w:rFonts w:ascii="Times New Roman" w:hAnsi="Times New Roman" w:cs="Times New Roman"/>
+          <w:sz w:val="24"/>
+          <w:szCs w:val="24"/>
+        </w:rPr>
+      </w:pPr>
+    </w:p>
+    <w:p>
+      <w:pPr>
+        <w:spacing w:after="0" w:line="240" w:lineRule="auto"/>
+        <w:rPr>
+          <w:rFonts w:ascii="Times New Roman" w:hAnsi="Times New Roman" w:cs="Times New Roman"/>
+          <w:sz w:val="24"/>
+          <w:szCs w:val="24"/>
+        </w:rPr>
+      </w:pPr>
+    </w:p>
+    <w:p>
+      <w:pPr>
+        <w:spacing w:after="0" w:line="240" w:lineRule="auto"/>
+        <w:rPr>
+          <w:rFonts w:ascii="Times New Roman" w:hAnsi="Times New Roman" w:cs="Times New Roman"/>
+          <w:sz w:val="24"/>
+          <w:szCs w:val="24"/>
+        </w:rPr>
+      </w:pPr>
+      <w:r>
+        <w:rPr>
+          <w:rFonts w:ascii="Times New Roman" w:hAnsi="Times New Roman" w:cs="Times New Roman"/>
+          <w:sz w:val="24"/>
+          <w:szCs w:val="24"/>
+        </w:rPr>
+        <w:t xml:space="preserve">Tuliskan cara melakukan </w:t>
+      </w:r>
+      <w:r>
+        <w:rPr>
+          <w:rFonts w:ascii="Times New Roman" w:hAnsi="Times New Roman" w:cs="Times New Roman"/>
+          <w:b/>
+          <w:sz w:val="24"/>
+          <w:szCs w:val="24"/>
+        </w:rPr>
+        <w:t>replace</w:t>
+      </w:r>
+      <w:r>
+        <w:rPr>
+          <w:rFonts w:ascii="Times New Roman" w:hAnsi="Times New Roman" w:cs="Times New Roman"/>
+          <w:sz w:val="24"/>
+          <w:szCs w:val="24"/>
+        </w:rPr>
+        <w:t xml:space="preserve"> global username dan global email pada git hub di terminal</w:t>
+      </w:r>
+    </w:p>
+    <w:p>
+      <w:pPr>
+        <w:shd w:val="clear" w:color="auto" w:fill="FFE599" w:themeFill="accent4" w:themeFillTint="66"/>
+        <w:ind w:left="284"/>
+        <w:rPr>
+          <w:rFonts w:ascii="Consolas" w:hAnsi="Consolas" w:cs="Consolas"/>
+          <w:sz w:val="20"/>
+          <w:szCs w:val="20"/>
+        </w:rPr>
+      </w:pPr>
+      <w:r>
+        <w:rPr>
+          <w:rFonts w:ascii="Consolas" w:hAnsi="Consolas" w:cs="Consolas"/>
+          <w:sz w:val="20"/>
+          <w:szCs w:val="20"/>
+        </w:rPr>
+        <w:t>git config --global --replace-all user.name "</w:t>
+      </w:r>
+      <w:r>
+        <w:rPr>
+          <w:rFonts w:ascii="Consolas" w:hAnsi="Consolas" w:cs="Consolas"/>
+          <w:color w:val="FF0000"/>
+          <w:sz w:val="20"/>
+          <w:szCs w:val="20"/>
+        </w:rPr>
+        <w:t>abangmuslim</w:t>
+      </w:r>
+      <w:r>
+        <w:rPr>
+          <w:rFonts w:ascii="Consolas" w:hAnsi="Consolas" w:cs="Consolas"/>
+          <w:sz w:val="20"/>
+          <w:szCs w:val="20"/>
+        </w:rPr>
+        <w:t>"</w:t>
+      </w:r>
+    </w:p>
+    <w:p>
+      <w:pPr>
+        <w:shd w:val="clear" w:color="auto" w:fill="FFE599" w:themeFill="accent4" w:themeFillTint="66"/>
+        <w:ind w:left="284"/>
+        <w:rPr>
+          <w:rFonts w:ascii="Consolas" w:hAnsi="Consolas" w:cs="Consolas"/>
+          <w:sz w:val="20"/>
+          <w:szCs w:val="20"/>
+        </w:rPr>
+      </w:pPr>
+      <w:r>
+        <w:rPr>
+          <w:rFonts w:ascii="Consolas" w:hAnsi="Consolas" w:cs="Consolas"/>
+          <w:sz w:val="20"/>
+          <w:szCs w:val="20"/>
+        </w:rPr>
+        <w:t>git config --global --replace-all user.</w:t>
+      </w:r>
+      <w:r>
+        <w:rPr>
+          <w:rFonts w:ascii="Consolas" w:hAnsi="Consolas" w:cs="Consolas"/>
+          <w:sz w:val="20"/>
+          <w:szCs w:val="20"/>
+        </w:rPr>
+        <w:t>e</w:t>
+      </w:r>
+      <w:r>
+        <w:rPr>
+          <w:rFonts w:ascii="Consolas" w:hAnsi="Consolas" w:cs="Consolas"/>
+          <w:sz w:val="20"/>
+          <w:szCs w:val="20"/>
+        </w:rPr>
+        <w:t>mail "</w:t>
+      </w:r>
+      <w:r>
+        <w:rPr>
+          <w:rFonts w:ascii="Consolas" w:hAnsi="Consolas" w:cs="Consolas"/>
+          <w:color w:val="FF0000"/>
+          <w:sz w:val="20"/>
+          <w:szCs w:val="20"/>
+        </w:rPr>
+        <w:t>abangmuslimtamiang@gmail.com</w:t>
+      </w:r>
+      <w:r>
+        <w:rPr>
+          <w:rFonts w:ascii="Consolas" w:hAnsi="Consolas" w:cs="Consolas"/>
+          <w:sz w:val="20"/>
+          <w:szCs w:val="20"/>
+        </w:rPr>
+        <w:t>"</w:t>
+      </w:r>
+    </w:p>
+    <w:p>
+      <w:pPr>
+        <w:spacing w:after="0" w:line="240" w:lineRule="auto"/>
+        <w:rPr>
+          <w:rFonts w:ascii="Times New Roman" w:hAnsi="Times New Roman" w:cs="Times New Roman"/>
+          <w:sz w:val="24"/>
+          <w:szCs w:val="24"/>
+        </w:rPr>
+      </w:pPr>
+    </w:p>
+    <w:p>
+      <w:pPr>
+        <w:spacing w:after="0" w:line="240" w:lineRule="auto"/>
+        <w:rPr>
+          <w:rFonts w:ascii="Times New Roman" w:hAnsi="Times New Roman" w:cs="Times New Roman"/>
+          <w:sz w:val="24"/>
+          <w:szCs w:val="24"/>
+        </w:rPr>
+      </w:pPr>
+    </w:p>
+    <w:p>
+      <w:pPr>
+        <w:spacing w:after="0" w:line="240" w:lineRule="auto"/>
+        <w:rPr>
+          <w:rFonts w:ascii="Times New Roman" w:hAnsi="Times New Roman" w:cs="Times New Roman"/>
+          <w:sz w:val="24"/>
+          <w:szCs w:val="24"/>
+        </w:rPr>
+      </w:pPr>
+    </w:p>
+    <w:p>
+      <w:pPr>
+        <w:rPr>
+          <w:rFonts w:ascii="Times New Roman" w:hAnsi="Times New Roman" w:cs="Times New Roman"/>
+          <w:b/>
+          <w:sz w:val="24"/>
+          <w:szCs w:val="24"/>
+        </w:rPr>
+      </w:pPr>
+      <w:r>
+        <w:rPr>
+          <w:rFonts w:ascii="Times New Roman" w:hAnsi="Times New Roman" w:cs="Times New Roman"/>
+          <w:b/>
+          <w:sz w:val="24"/>
+          <w:szCs w:val="24"/>
+        </w:rPr>
+        <w:br w:type="page"/>
+      </w:r>
+    </w:p>
+    <w:p>
+      <w:pPr>
+        <w:pStyle w:val="ListParagraph"/>
+        <w:numPr>
+          <w:ilvl w:val="0"/>
+          <w:numId w:val="2"/>
+        </w:numPr>
+        <w:spacing w:after="0" w:line="240" w:lineRule="auto"/>
+        <w:ind w:left="284" w:hanging="284"/>
+        <w:rPr>
+          <w:rFonts w:ascii="Times New Roman" w:hAnsi="Times New Roman" w:cs="Times New Roman"/>
+          <w:b/>
+          <w:sz w:val="24"/>
+          <w:szCs w:val="24"/>
+        </w:rPr>
+      </w:pPr>
+      <w:r>
+        <w:rPr>
+          <w:rFonts w:ascii="Times New Roman" w:hAnsi="Times New Roman" w:cs="Times New Roman"/>
+          <w:b/>
+          <w:sz w:val="24"/>
+          <w:szCs w:val="24"/>
+        </w:rPr>
+        <w:lastRenderedPageBreak/>
+        <w:t>GIT CLONE (CLONING &amp; ZIP)</w:t>
+      </w:r>
+    </w:p>
+    <w:p>
+      <w:pPr>
+        <w:spacing w:after="0" w:line="240" w:lineRule="auto"/>
+        <w:rPr>
+          <w:rFonts w:ascii="Times New Roman" w:hAnsi="Times New Roman" w:cs="Times New Roman"/>
+          <w:sz w:val="24"/>
+          <w:szCs w:val="24"/>
+        </w:rPr>
+      </w:pPr>
+    </w:p>
+    <w:p>
+      <w:pPr>
+        <w:spacing w:after="0" w:line="240" w:lineRule="auto"/>
+        <w:rPr>
+          <w:rFonts w:ascii="Times New Roman" w:hAnsi="Times New Roman" w:cs="Times New Roman"/>
+          <w:sz w:val="24"/>
+          <w:szCs w:val="24"/>
+        </w:rPr>
+      </w:pPr>
+      <w:r>
+        <w:rPr>
+          <w:rFonts w:ascii="Times New Roman" w:hAnsi="Times New Roman" w:cs="Times New Roman"/>
+          <w:sz w:val="24"/>
+          <w:szCs w:val="24"/>
+        </w:rPr>
+        <w:t>Lakukan cloning repository ulangan terminal ke windows explorer (local) dengan directory sebagai berikut:</w:t>
+      </w:r>
+    </w:p>
+    <w:p>
+      <w:pPr>
+        <w:spacing w:after="0" w:line="240" w:lineRule="auto"/>
+        <w:rPr>
+          <w:rFonts w:ascii="Times New Roman" w:hAnsi="Times New Roman" w:cs="Times New Roman"/>
+          <w:sz w:val="24"/>
+          <w:szCs w:val="24"/>
+        </w:rPr>
+      </w:pPr>
+      <w:r>
+        <w:rPr>
+          <w:rFonts w:ascii="Times New Roman" w:hAnsi="Times New Roman" w:cs="Times New Roman"/>
+          <w:sz w:val="24"/>
+          <w:szCs w:val="24"/>
+        </w:rPr>
+        <w:t>D:\</w:t>
+      </w:r>
+      <w:r>
+        <w:rPr>
+          <w:rFonts w:ascii="Times New Roman" w:hAnsi="Times New Roman" w:cs="Times New Roman"/>
+          <w:sz w:val="24"/>
+          <w:szCs w:val="24"/>
+        </w:rPr>
+        <w:t>NAMASISWA</w:t>
+      </w:r>
+      <w:r>
+        <w:rPr>
+          <w:rFonts w:ascii="Times New Roman" w:hAnsi="Times New Roman" w:cs="Times New Roman"/>
+          <w:sz w:val="24"/>
+          <w:szCs w:val="24"/>
+        </w:rPr>
+        <w:t xml:space="preserve"> </w:t>
+      </w:r>
+      <w:r>
+        <w:rPr>
+          <w:rFonts w:ascii="Times New Roman" w:hAnsi="Times New Roman" w:cs="Times New Roman"/>
+          <w:sz w:val="24"/>
+          <w:szCs w:val="24"/>
+        </w:rPr>
+        <w:t>\PENILAIAN\KETERAMPILAN</w:t>
+      </w:r>
+      <w:r>
+        <w:rPr>
+          <w:rFonts w:ascii="Times New Roman" w:hAnsi="Times New Roman" w:cs="Times New Roman"/>
+          <w:sz w:val="24"/>
+          <w:szCs w:val="24"/>
+        </w:rPr>
+        <w:t xml:space="preserve"> \GANJIL\1 GIT GITHUB\ULANGAN</w:t>
+      </w:r>
+      <w:r>
+        <w:rPr>
+          <w:rFonts w:ascii="Times New Roman" w:hAnsi="Times New Roman" w:cs="Times New Roman"/>
+          <w:sz w:val="24"/>
+          <w:szCs w:val="24"/>
+        </w:rPr>
+        <w:t>\</w:t>
+      </w:r>
+      <w:r>
+        <w:rPr>
+          <w:rFonts w:ascii="Times New Roman" w:hAnsi="Times New Roman" w:cs="Times New Roman"/>
+          <w:sz w:val="24"/>
+          <w:szCs w:val="24"/>
+        </w:rPr>
+        <w:tab/>
+        <w:t>CLONNING</w:t>
       </w:r>
     </w:p>
     <w:p>
@@ -4459,10 +4413,10 @@
           <w:noProof/>
         </w:rPr>
         <w:drawing>
-          <wp:inline distT="0" distB="0" distL="0" distR="0" wp14:anchorId="0E717FF5" wp14:editId="3D957503">
-            <wp:extent cx="5943600" cy="1767840"/>
-            <wp:effectExtent l="0" t="0" r="0" b="3810"/>
-            <wp:docPr id="34" name="Picture 34"/>
+          <wp:inline distT="0" distB="0" distL="0" distR="0" wp14:anchorId="5069DDD1" wp14:editId="34194277">
+            <wp:extent cx="5943600" cy="4457700"/>
+            <wp:effectExtent l="0" t="0" r="0" b="0"/>
+            <wp:docPr id="33" name="Picture 33"/>
             <wp:cNvGraphicFramePr>
               <a:graphicFrameLocks xmlns:a="http://schemas.openxmlformats.org/drawingml/2006/main" noChangeAspect="1"/>
             </wp:cNvGraphicFramePr>
@@ -4482,6 +4436,92 @@
                   <pic:spPr>
                     <a:xfrm>
                       <a:off x="0" y="0"/>
+                      <a:ext cx="5943600" cy="4457700"/>
+                    </a:xfrm>
+                    <a:prstGeom prst="rect">
+                      <a:avLst/>
+                    </a:prstGeom>
+                  </pic:spPr>
+                </pic:pic>
+              </a:graphicData>
+            </a:graphic>
+          </wp:inline>
+        </w:drawing>
+      </w:r>
+    </w:p>
+    <w:p>
+      <w:pPr>
+        <w:spacing w:after="0" w:line="240" w:lineRule="auto"/>
+        <w:rPr>
+          <w:rFonts w:ascii="Times New Roman" w:hAnsi="Times New Roman" w:cs="Times New Roman"/>
+          <w:sz w:val="24"/>
+          <w:szCs w:val="24"/>
+        </w:rPr>
+      </w:pPr>
+    </w:p>
+    <w:p>
+      <w:pPr>
+        <w:spacing w:after="0" w:line="240" w:lineRule="auto"/>
+        <w:rPr>
+          <w:rFonts w:ascii="Times New Roman" w:hAnsi="Times New Roman" w:cs="Times New Roman"/>
+          <w:sz w:val="24"/>
+          <w:szCs w:val="24"/>
+        </w:rPr>
+      </w:pPr>
+      <w:r>
+        <w:rPr>
+          <w:rFonts w:ascii="Times New Roman" w:hAnsi="Times New Roman" w:cs="Times New Roman"/>
+          <w:sz w:val="24"/>
+          <w:szCs w:val="24"/>
+        </w:rPr>
+        <w:t xml:space="preserve">git clone </w:t>
+      </w:r>
+      <w:r>
+        <w:rPr>
+          <w:rFonts w:ascii="Times New Roman" w:hAnsi="Times New Roman" w:cs="Times New Roman"/>
+          <w:sz w:val="24"/>
+          <w:szCs w:val="24"/>
+        </w:rPr>
+        <w:t>https://github.com/abangmuslim/UlanganDenganVSCode.git</w:t>
+      </w:r>
+    </w:p>
+    <w:p>
+      <w:pPr>
+        <w:spacing w:after="0" w:line="240" w:lineRule="auto"/>
+        <w:rPr>
+          <w:rFonts w:ascii="Times New Roman" w:hAnsi="Times New Roman" w:cs="Times New Roman"/>
+          <w:sz w:val="24"/>
+          <w:szCs w:val="24"/>
+        </w:rPr>
+      </w:pPr>
+      <w:r>
+        <w:rPr>
+          <w:noProof/>
+        </w:rPr>
+        <w:drawing>
+          <wp:inline distT="0" distB="0" distL="0" distR="0" wp14:anchorId="0E717FF5" wp14:editId="3D957503">
+            <wp:extent cx="5943600" cy="1767840"/>
+            <wp:effectExtent l="0" t="0" r="0" b="3810"/>
+            <wp:docPr id="34" name="Picture 34"/>
+            <wp:cNvGraphicFramePr>
+              <a:graphicFrameLocks xmlns:a="http://schemas.openxmlformats.org/drawingml/2006/main" noChangeAspect="1"/>
+            </wp:cNvGraphicFramePr>
+            <a:graphic xmlns:a="http://schemas.openxmlformats.org/drawingml/2006/main">
+              <a:graphicData uri="http://schemas.openxmlformats.org/drawingml/2006/picture">
+                <pic:pic xmlns:pic="http://schemas.openxmlformats.org/drawingml/2006/picture">
+                  <pic:nvPicPr>
+                    <pic:cNvPr id="1" name=""/>
+                    <pic:cNvPicPr/>
+                  </pic:nvPicPr>
+                  <pic:blipFill>
+                    <a:blip r:embed="rId41"/>
+                    <a:stretch>
+                      <a:fillRect/>
+                    </a:stretch>
+                  </pic:blipFill>
+                  <pic:spPr>
+                    <a:xfrm>
+                      <a:off x="0" y="0"/>
                       <a:ext cx="5943600" cy="1767840"/>
                     </a:xfrm>
                     <a:prstGeom prst="rect">
@@ -4525,7 +4565,7 @@
                     <pic:cNvPicPr/>
                   </pic:nvPicPr>
                   <pic:blipFill>
-                    <a:blip r:embed="rId41"/>
+                    <a:blip r:embed="rId42"/>
                     <a:stretch>
                       <a:fillRect/>
                     </a:stretch>
@@ -4615,7 +4655,7 @@
           <w:rPr>
             <w:noProof/>
           </w:rPr>
-          <w:t>2</w:t>
+          <w:t>11</w:t>
         </w:r>
         <w:r>
           <w:rPr>

</xml_diff>